<commit_message>
Caderno atualizado 2.0 (lista de abreviaturas)
adicionei a lista de abreviaturas
</commit_message>
<xml_diff>
--- a/caderno atualizado.docx
+++ b/caderno atualizado.docx
@@ -2901,6 +2901,615 @@
         </w:rPr>
       </w:pPr>
     </w:p>
+    <w:p>
+      <w:pPr>
+        <w:spacing w:before="240"/>
+        <w:jc w:val="center"/>
+        <w:rPr>
+          <w:rFonts w:ascii="Arial" w:hAnsi="Arial" w:cs="Arial"/>
+          <w:b/>
+          <w:sz w:val="28"/>
+          <w:szCs w:val="28"/>
+        </w:rPr>
+      </w:pPr>
+      <w:r>
+        <w:rPr>
+          <w:rFonts w:ascii="Arial" w:hAnsi="Arial" w:cs="Arial"/>
+          <w:b/>
+          <w:sz w:val="28"/>
+          <w:szCs w:val="28"/>
+        </w:rPr>
+        <w:lastRenderedPageBreak/>
+        <w:t>LISTA DE ABREVIATURAS</w:t>
+      </w:r>
+    </w:p>
+    <w:p>
+      <w:pPr>
+        <w:spacing w:before="240"/>
+        <w:rPr>
+          <w:rFonts w:ascii="Arial" w:hAnsi="Arial" w:cs="Arial"/>
+          <w:b/>
+          <w:sz w:val="28"/>
+          <w:szCs w:val="28"/>
+        </w:rPr>
+      </w:pPr>
+    </w:p>
+    <w:p>
+      <w:pPr>
+        <w:spacing w:before="240"/>
+        <w:jc w:val="both"/>
+        <w:rPr>
+          <w:rFonts w:ascii="Arial" w:hAnsi="Arial" w:cs="Arial"/>
+          <w:bCs/>
+          <w:sz w:val="24"/>
+          <w:szCs w:val="24"/>
+        </w:rPr>
+      </w:pPr>
+      <w:r>
+        <w:rPr>
+          <w:rFonts w:ascii="Arial" w:hAnsi="Arial" w:cs="Arial"/>
+          <w:bCs/>
+          <w:sz w:val="24"/>
+          <w:szCs w:val="24"/>
+        </w:rPr>
+        <w:t>Inteligência Artificial (IA)</w:t>
+      </w:r>
+    </w:p>
+    <w:p>
+      <w:pPr>
+        <w:spacing w:before="240"/>
+        <w:jc w:val="both"/>
+        <w:rPr>
+          <w:rFonts w:ascii="Arial" w:hAnsi="Arial" w:cs="Arial"/>
+          <w:bCs/>
+          <w:sz w:val="24"/>
+          <w:szCs w:val="24"/>
+        </w:rPr>
+      </w:pPr>
+      <w:r>
+        <w:rPr>
+          <w:rFonts w:ascii="Arial" w:hAnsi="Arial" w:cs="Arial"/>
+          <w:bCs/>
+          <w:sz w:val="24"/>
+          <w:szCs w:val="24"/>
+        </w:rPr>
+        <w:t>Língua Brasileira de Sinais (LIBRAS)</w:t>
+      </w:r>
+    </w:p>
+    <w:p>
+      <w:pPr>
+        <w:spacing w:before="240"/>
+        <w:jc w:val="both"/>
+        <w:rPr>
+          <w:rFonts w:ascii="Arial" w:hAnsi="Arial" w:cs="Arial"/>
+          <w:bCs/>
+          <w:sz w:val="24"/>
+          <w:szCs w:val="24"/>
+          <w:lang w:val="en-US"/>
+        </w:rPr>
+      </w:pPr>
+      <w:r>
+        <w:rPr>
+          <w:rFonts w:ascii="Arial" w:hAnsi="Arial" w:cs="Arial"/>
+          <w:bCs/>
+          <w:sz w:val="24"/>
+          <w:szCs w:val="24"/>
+          <w:lang w:val="en-US"/>
+        </w:rPr>
+        <w:t>Unified Modeling Language (UML)</w:t>
+      </w:r>
+    </w:p>
+    <w:p>
+      <w:pPr>
+        <w:spacing w:before="240"/>
+        <w:jc w:val="both"/>
+        <w:rPr>
+          <w:rFonts w:ascii="Arial" w:hAnsi="Arial" w:cs="Arial"/>
+          <w:bCs/>
+          <w:sz w:val="24"/>
+          <w:szCs w:val="24"/>
+          <w:lang w:val="en-US"/>
+        </w:rPr>
+      </w:pPr>
+      <w:r>
+        <w:rPr>
+          <w:rFonts w:ascii="Arial" w:hAnsi="Arial" w:cs="Arial"/>
+          <w:bCs/>
+          <w:sz w:val="24"/>
+          <w:szCs w:val="24"/>
+          <w:lang w:val="en-US"/>
+        </w:rPr>
+        <w:t>Common Language Runtime (CLR)</w:t>
+      </w:r>
+    </w:p>
+    <w:p>
+      <w:pPr>
+        <w:spacing w:before="240"/>
+        <w:jc w:val="both"/>
+        <w:rPr>
+          <w:rFonts w:ascii="Arial" w:hAnsi="Arial" w:cs="Arial"/>
+          <w:bCs/>
+          <w:sz w:val="24"/>
+          <w:szCs w:val="24"/>
+          <w:lang w:val="en-US"/>
+        </w:rPr>
+      </w:pPr>
+      <w:r>
+        <w:rPr>
+          <w:rFonts w:ascii="Arial" w:hAnsi="Arial" w:cs="Arial"/>
+          <w:bCs/>
+          <w:sz w:val="24"/>
+          <w:szCs w:val="24"/>
+          <w:lang w:val="en-US"/>
+        </w:rPr>
+        <w:t>JavaScript (JS)</w:t>
+      </w:r>
+    </w:p>
+    <w:p>
+      <w:pPr>
+        <w:spacing w:before="240"/>
+        <w:jc w:val="both"/>
+        <w:rPr>
+          <w:rFonts w:ascii="Arial" w:hAnsi="Arial" w:cs="Arial"/>
+          <w:bCs/>
+          <w:sz w:val="24"/>
+          <w:szCs w:val="24"/>
+          <w:lang w:val="en-US"/>
+        </w:rPr>
+      </w:pPr>
+      <w:r>
+        <w:rPr>
+          <w:rFonts w:ascii="Arial" w:hAnsi="Arial" w:cs="Arial"/>
+          <w:bCs/>
+          <w:sz w:val="24"/>
+          <w:szCs w:val="24"/>
+          <w:lang w:val="en-US"/>
+        </w:rPr>
+        <w:t>ECMAScript (ES)</w:t>
+      </w:r>
+    </w:p>
+    <w:p>
+      <w:pPr>
+        <w:spacing w:before="240"/>
+        <w:jc w:val="both"/>
+        <w:rPr>
+          <w:rFonts w:ascii="Arial" w:hAnsi="Arial" w:cs="Arial"/>
+          <w:bCs/>
+          <w:sz w:val="24"/>
+          <w:szCs w:val="24"/>
+          <w:lang w:val="en-US"/>
+        </w:rPr>
+      </w:pPr>
+      <w:r>
+        <w:rPr>
+          <w:rFonts w:ascii="Arial" w:hAnsi="Arial" w:cs="Arial"/>
+          <w:bCs/>
+          <w:sz w:val="24"/>
+          <w:szCs w:val="24"/>
+          <w:lang w:val="en-US"/>
+        </w:rPr>
+        <w:t>Mozilla Developer Network (MDN)</w:t>
+      </w:r>
+    </w:p>
+    <w:p>
+      <w:pPr>
+        <w:spacing w:before="240"/>
+        <w:jc w:val="both"/>
+        <w:rPr>
+          <w:rFonts w:ascii="Arial" w:hAnsi="Arial" w:cs="Arial"/>
+          <w:bCs/>
+          <w:sz w:val="24"/>
+          <w:szCs w:val="24"/>
+          <w:lang w:val="en-US"/>
+        </w:rPr>
+      </w:pPr>
+      <w:proofErr w:type="spellStart"/>
+      <w:r>
+        <w:rPr>
+          <w:rFonts w:ascii="Arial" w:hAnsi="Arial" w:cs="Arial"/>
+          <w:bCs/>
+          <w:sz w:val="24"/>
+          <w:szCs w:val="24"/>
+          <w:lang w:val="en-US"/>
+        </w:rPr>
+        <w:t>HyperText</w:t>
+      </w:r>
+      <w:proofErr w:type="spellEnd"/>
+      <w:r>
+        <w:rPr>
+          <w:rFonts w:ascii="Arial" w:hAnsi="Arial" w:cs="Arial"/>
+          <w:bCs/>
+          <w:sz w:val="24"/>
+          <w:szCs w:val="24"/>
+          <w:lang w:val="en-US"/>
+        </w:rPr>
+        <w:t xml:space="preserve"> Markup Language (HTML)</w:t>
+      </w:r>
+    </w:p>
+    <w:p>
+      <w:pPr>
+        <w:spacing w:before="240"/>
+        <w:jc w:val="both"/>
+        <w:rPr>
+          <w:rFonts w:ascii="Arial" w:hAnsi="Arial" w:cs="Arial"/>
+          <w:bCs/>
+          <w:sz w:val="24"/>
+          <w:szCs w:val="24"/>
+          <w:lang w:val="en-US"/>
+        </w:rPr>
+      </w:pPr>
+      <w:r>
+        <w:rPr>
+          <w:rFonts w:ascii="Arial" w:hAnsi="Arial" w:cs="Arial"/>
+          <w:bCs/>
+          <w:sz w:val="24"/>
+          <w:szCs w:val="24"/>
+          <w:lang w:val="en-US"/>
+        </w:rPr>
+        <w:t>Extensible Markup Language (XML)</w:t>
+      </w:r>
+    </w:p>
+    <w:p>
+      <w:pPr>
+        <w:spacing w:before="240"/>
+        <w:jc w:val="both"/>
+        <w:rPr>
+          <w:rFonts w:ascii="Arial" w:hAnsi="Arial" w:cs="Arial"/>
+          <w:bCs/>
+          <w:sz w:val="24"/>
+          <w:szCs w:val="24"/>
+          <w:lang w:val="en-US"/>
+        </w:rPr>
+      </w:pPr>
+      <w:r>
+        <w:rPr>
+          <w:rFonts w:ascii="Arial" w:hAnsi="Arial" w:cs="Arial"/>
+          <w:bCs/>
+          <w:sz w:val="24"/>
+          <w:szCs w:val="24"/>
+          <w:lang w:val="en-US"/>
+        </w:rPr>
+        <w:t>Standard Generalized Markup Language (SGML)</w:t>
+      </w:r>
+    </w:p>
+    <w:p>
+      <w:pPr>
+        <w:spacing w:before="240"/>
+        <w:jc w:val="both"/>
+        <w:rPr>
+          <w:rFonts w:ascii="Arial" w:hAnsi="Arial" w:cs="Arial"/>
+          <w:bCs/>
+          <w:sz w:val="24"/>
+          <w:szCs w:val="24"/>
+          <w:lang w:val="en-US"/>
+        </w:rPr>
+      </w:pPr>
+      <w:r>
+        <w:rPr>
+          <w:rFonts w:ascii="Arial" w:hAnsi="Arial" w:cs="Arial"/>
+          <w:bCs/>
+          <w:sz w:val="24"/>
+          <w:szCs w:val="24"/>
+          <w:lang w:val="en-US"/>
+        </w:rPr>
+        <w:t>American Standard Code for Information Interchange (ASCII)</w:t>
+      </w:r>
+    </w:p>
+    <w:p>
+      <w:pPr>
+        <w:spacing w:before="240"/>
+        <w:jc w:val="both"/>
+        <w:rPr>
+          <w:rFonts w:ascii="Arial" w:hAnsi="Arial" w:cs="Arial"/>
+          <w:bCs/>
+          <w:sz w:val="24"/>
+          <w:szCs w:val="24"/>
+        </w:rPr>
+      </w:pPr>
+      <w:proofErr w:type="spellStart"/>
+      <w:r>
+        <w:rPr>
+          <w:rFonts w:ascii="Arial" w:hAnsi="Arial" w:cs="Arial"/>
+          <w:bCs/>
+          <w:sz w:val="24"/>
+          <w:szCs w:val="24"/>
+        </w:rPr>
+        <w:t>Cascading</w:t>
+      </w:r>
+      <w:proofErr w:type="spellEnd"/>
+      <w:r>
+        <w:rPr>
+          <w:rFonts w:ascii="Arial" w:hAnsi="Arial" w:cs="Arial"/>
+          <w:bCs/>
+          <w:sz w:val="24"/>
+          <w:szCs w:val="24"/>
+        </w:rPr>
+        <w:t xml:space="preserve"> </w:t>
+      </w:r>
+      <w:proofErr w:type="spellStart"/>
+      <w:r>
+        <w:rPr>
+          <w:rFonts w:ascii="Arial" w:hAnsi="Arial" w:cs="Arial"/>
+          <w:bCs/>
+          <w:sz w:val="24"/>
+          <w:szCs w:val="24"/>
+        </w:rPr>
+        <w:t>Style</w:t>
+      </w:r>
+      <w:proofErr w:type="spellEnd"/>
+      <w:r>
+        <w:rPr>
+          <w:rFonts w:ascii="Arial" w:hAnsi="Arial" w:cs="Arial"/>
+          <w:bCs/>
+          <w:sz w:val="24"/>
+          <w:szCs w:val="24"/>
+        </w:rPr>
+        <w:t xml:space="preserve"> </w:t>
+      </w:r>
+      <w:proofErr w:type="spellStart"/>
+      <w:r>
+        <w:rPr>
+          <w:rFonts w:ascii="Arial" w:hAnsi="Arial" w:cs="Arial"/>
+          <w:bCs/>
+          <w:sz w:val="24"/>
+          <w:szCs w:val="24"/>
+        </w:rPr>
+        <w:t>Sheets</w:t>
+      </w:r>
+      <w:proofErr w:type="spellEnd"/>
+      <w:r>
+        <w:rPr>
+          <w:rFonts w:ascii="Arial" w:hAnsi="Arial" w:cs="Arial"/>
+          <w:bCs/>
+          <w:sz w:val="24"/>
+          <w:szCs w:val="24"/>
+        </w:rPr>
+        <w:t xml:space="preserve"> (CSS)</w:t>
+      </w:r>
+    </w:p>
+    <w:p>
+      <w:pPr>
+        <w:spacing w:before="240"/>
+        <w:jc w:val="both"/>
+        <w:rPr>
+          <w:rFonts w:ascii="Arial" w:hAnsi="Arial" w:cs="Arial"/>
+          <w:bCs/>
+          <w:sz w:val="24"/>
+          <w:szCs w:val="24"/>
+        </w:rPr>
+      </w:pPr>
+      <w:r>
+        <w:rPr>
+          <w:rFonts w:ascii="Arial" w:hAnsi="Arial" w:cs="Arial"/>
+          <w:bCs/>
+          <w:sz w:val="24"/>
+          <w:szCs w:val="24"/>
+        </w:rPr>
+        <w:t>Tecnologias Assistivas (TA)</w:t>
+      </w:r>
+    </w:p>
+    <w:p>
+      <w:pPr>
+        <w:spacing w:before="240"/>
+        <w:jc w:val="both"/>
+        <w:rPr>
+          <w:rFonts w:ascii="Arial" w:hAnsi="Arial" w:cs="Arial"/>
+          <w:bCs/>
+          <w:sz w:val="24"/>
+          <w:szCs w:val="24"/>
+        </w:rPr>
+      </w:pPr>
+      <w:r>
+        <w:rPr>
+          <w:rFonts w:ascii="Arial" w:hAnsi="Arial" w:cs="Arial"/>
+          <w:bCs/>
+          <w:sz w:val="24"/>
+          <w:szCs w:val="24"/>
+        </w:rPr>
+        <w:t>Pessoas com Deficiência (</w:t>
+      </w:r>
+      <w:proofErr w:type="spellStart"/>
+      <w:r>
+        <w:rPr>
+          <w:rFonts w:ascii="Arial" w:hAnsi="Arial" w:cs="Arial"/>
+          <w:bCs/>
+          <w:sz w:val="24"/>
+          <w:szCs w:val="24"/>
+        </w:rPr>
+        <w:t>PcD</w:t>
+      </w:r>
+      <w:proofErr w:type="spellEnd"/>
+      <w:r>
+        <w:rPr>
+          <w:rFonts w:ascii="Arial" w:hAnsi="Arial" w:cs="Arial"/>
+          <w:bCs/>
+          <w:sz w:val="24"/>
+          <w:szCs w:val="24"/>
+        </w:rPr>
+        <w:t>)</w:t>
+      </w:r>
+    </w:p>
+    <w:p>
+      <w:pPr>
+        <w:spacing w:before="240"/>
+        <w:jc w:val="both"/>
+        <w:rPr>
+          <w:rFonts w:ascii="Arial" w:hAnsi="Arial" w:cs="Arial"/>
+          <w:bCs/>
+          <w:sz w:val="24"/>
+          <w:szCs w:val="24"/>
+        </w:rPr>
+      </w:pPr>
+      <w:r>
+        <w:rPr>
+          <w:rFonts w:ascii="Arial" w:hAnsi="Arial" w:cs="Arial"/>
+          <w:bCs/>
+          <w:sz w:val="24"/>
+          <w:szCs w:val="24"/>
+        </w:rPr>
+        <w:t>Educação a Distância (</w:t>
+      </w:r>
+      <w:proofErr w:type="spellStart"/>
+      <w:r>
+        <w:rPr>
+          <w:rFonts w:ascii="Arial" w:hAnsi="Arial" w:cs="Arial"/>
+          <w:bCs/>
+          <w:sz w:val="24"/>
+          <w:szCs w:val="24"/>
+        </w:rPr>
+        <w:t>EaD</w:t>
+      </w:r>
+      <w:proofErr w:type="spellEnd"/>
+      <w:r>
+        <w:rPr>
+          <w:rFonts w:ascii="Arial" w:hAnsi="Arial" w:cs="Arial"/>
+          <w:bCs/>
+          <w:sz w:val="24"/>
+          <w:szCs w:val="24"/>
+        </w:rPr>
+        <w:t>)</w:t>
+      </w:r>
+    </w:p>
+    <w:p>
+      <w:pPr>
+        <w:spacing w:before="240"/>
+        <w:jc w:val="both"/>
+        <w:rPr>
+          <w:rFonts w:ascii="Arial" w:hAnsi="Arial" w:cs="Arial"/>
+          <w:bCs/>
+          <w:sz w:val="24"/>
+          <w:szCs w:val="24"/>
+        </w:rPr>
+      </w:pPr>
+      <w:r>
+        <w:rPr>
+          <w:rFonts w:ascii="Arial" w:hAnsi="Arial" w:cs="Arial"/>
+          <w:bCs/>
+          <w:sz w:val="24"/>
+          <w:szCs w:val="24"/>
+        </w:rPr>
+        <w:t>Instituto Nacional de Educação de Surdos (INES)</w:t>
+      </w:r>
+    </w:p>
+    <w:p>
+      <w:pPr>
+        <w:spacing w:before="240"/>
+        <w:jc w:val="both"/>
+        <w:rPr>
+          <w:rFonts w:ascii="Arial" w:hAnsi="Arial" w:cs="Arial"/>
+          <w:bCs/>
+          <w:sz w:val="24"/>
+          <w:szCs w:val="24"/>
+        </w:rPr>
+      </w:pPr>
+      <w:r>
+        <w:rPr>
+          <w:rFonts w:ascii="Arial" w:hAnsi="Arial" w:cs="Arial"/>
+          <w:bCs/>
+          <w:sz w:val="24"/>
+          <w:szCs w:val="24"/>
+        </w:rPr>
+        <w:t>Ministério Público do Paraná (MPPR)</w:t>
+      </w:r>
+    </w:p>
+    <w:p>
+      <w:pPr>
+        <w:spacing w:before="240"/>
+        <w:jc w:val="both"/>
+        <w:rPr>
+          <w:rFonts w:ascii="Arial" w:hAnsi="Arial" w:cs="Arial"/>
+          <w:bCs/>
+          <w:sz w:val="24"/>
+          <w:szCs w:val="24"/>
+        </w:rPr>
+      </w:pPr>
+      <w:r>
+        <w:rPr>
+          <w:rFonts w:ascii="Arial" w:hAnsi="Arial" w:cs="Arial"/>
+          <w:bCs/>
+          <w:sz w:val="24"/>
+          <w:szCs w:val="24"/>
+        </w:rPr>
+        <w:t>Classificação Internacional de Funcionalidade, Incapacidade e Saúde (CIF)</w:t>
+      </w:r>
+    </w:p>
+    <w:p>
+      <w:pPr>
+        <w:spacing w:before="240"/>
+        <w:jc w:val="both"/>
+        <w:rPr>
+          <w:rFonts w:ascii="Arial" w:hAnsi="Arial" w:cs="Arial"/>
+          <w:bCs/>
+          <w:sz w:val="24"/>
+          <w:szCs w:val="24"/>
+        </w:rPr>
+      </w:pPr>
+      <w:r>
+        <w:rPr>
+          <w:rFonts w:ascii="Arial" w:hAnsi="Arial" w:cs="Arial"/>
+          <w:bCs/>
+          <w:sz w:val="24"/>
+          <w:szCs w:val="24"/>
+        </w:rPr>
+        <w:t>Organização Mundial da Saúde (OMS)</w:t>
+      </w:r>
+    </w:p>
+    <w:p>
+      <w:pPr>
+        <w:spacing w:before="240"/>
+        <w:jc w:val="both"/>
+        <w:rPr>
+          <w:rFonts w:ascii="Arial" w:hAnsi="Arial" w:cs="Arial"/>
+          <w:bCs/>
+          <w:sz w:val="24"/>
+          <w:szCs w:val="24"/>
+        </w:rPr>
+      </w:pPr>
+    </w:p>
+    <w:p>
+      <w:pPr>
+        <w:spacing w:before="240"/>
+        <w:rPr>
+          <w:rFonts w:ascii="Arial" w:hAnsi="Arial" w:cs="Arial"/>
+          <w:b/>
+          <w:sz w:val="28"/>
+          <w:szCs w:val="28"/>
+        </w:rPr>
+      </w:pPr>
+    </w:p>
+    <w:p>
+      <w:pPr>
+        <w:spacing w:before="240"/>
+        <w:rPr>
+          <w:rFonts w:ascii="Arial" w:hAnsi="Arial" w:cs="Arial"/>
+          <w:b/>
+          <w:sz w:val="28"/>
+          <w:szCs w:val="28"/>
+        </w:rPr>
+      </w:pPr>
+    </w:p>
+    <w:p>
+      <w:pPr>
+        <w:spacing w:before="240"/>
+        <w:rPr>
+          <w:rFonts w:ascii="Arial" w:hAnsi="Arial" w:cs="Arial"/>
+          <w:b/>
+          <w:sz w:val="28"/>
+          <w:szCs w:val="28"/>
+        </w:rPr>
+      </w:pPr>
+    </w:p>
+    <w:p>
+      <w:pPr>
+        <w:spacing w:before="240"/>
+        <w:rPr>
+          <w:rFonts w:ascii="Arial" w:hAnsi="Arial" w:cs="Arial"/>
+          <w:b/>
+          <w:sz w:val="28"/>
+          <w:szCs w:val="28"/>
+        </w:rPr>
+      </w:pPr>
+    </w:p>
     <w:sdt>
       <w:sdtPr>
         <w:rPr>
@@ -2926,16 +3535,27 @@
           <w:pPr>
             <w:pStyle w:val="CabealhodoSumrio"/>
             <w:rPr>
+              <w:rFonts w:ascii="Arial" w:hAnsi="Arial" w:cs="Arial"/>
+              <w:b/>
+              <w:bCs/>
               <w:color w:val="auto"/>
+              <w:sz w:val="28"/>
+              <w:szCs w:val="28"/>
             </w:rPr>
           </w:pPr>
           <w:r>
             <w:rPr>
+              <w:rFonts w:ascii="Arial" w:hAnsi="Arial" w:cs="Arial"/>
+              <w:b/>
+              <w:bCs/>
               <w:color w:val="auto"/>
+              <w:sz w:val="28"/>
+              <w:szCs w:val="28"/>
             </w:rPr>
             <w:t>Sumário</w:t>
           </w:r>
         </w:p>
+        <w:p/>
         <w:p>
           <w:pPr>
             <w:pStyle w:val="Sumrio1"/>

</xml_diff>

<commit_message>
caderno após alterações de citação
Alterar ainda
- Diagrama de classe
- Diagrama de uso 
- Atualizar o sumário com as novas alterações
</commit_message>
<xml_diff>
--- a/caderno atualizado.docx
+++ b/caderno atualizado.docx
@@ -1,6 +1,6 @@
 
 <file path=word/document.xml><?xml version="1.0" encoding="utf-8"?>
-<w:document xmlns:wpc="http://schemas.microsoft.com/office/word/2010/wordprocessingCanvas" xmlns:cx="http://schemas.microsoft.com/office/drawing/2014/chartex" xmlns:cx1="http://schemas.microsoft.com/office/drawing/2015/9/8/chartex" xmlns:cx2="http://schemas.microsoft.com/office/drawing/2015/10/21/chartex" xmlns:cx3="http://schemas.microsoft.com/office/drawing/2016/5/9/chartex" xmlns:cx4="http://schemas.microsoft.com/office/drawing/2016/5/10/chartex" xmlns:cx5="http://schemas.microsoft.com/office/drawing/2016/5/11/chartex" xmlns:cx6="http://schemas.microsoft.com/office/drawing/2016/5/12/chartex" xmlns:cx7="http://schemas.microsoft.com/office/drawing/2016/5/13/chartex" xmlns:cx8="http://schemas.microsoft.com/office/drawing/2016/5/14/chartex" xmlns:mc="http://schemas.openxmlformats.org/markup-compatibility/2006" xmlns:aink="http://schemas.microsoft.com/office/drawing/2016/ink" xmlns:am3d="http://schemas.microsoft.com/office/drawing/2017/model3d" xmlns:o="urn:schemas-microsoft-com:office:office" xmlns:oel="http://schemas.microsoft.com/office/2019/extlst" xmlns:r="http://schemas.openxmlformats.org/officeDocument/2006/relationships" xmlns:m="http://schemas.openxmlformats.org/officeDocument/2006/math" xmlns:v="urn:schemas-microsoft-com:vml" xmlns:wp14="http://schemas.microsoft.com/office/word/2010/wordprocessingDrawing" xmlns:wp="http://schemas.openxmlformats.org/drawingml/2006/wordprocessingDrawing" xmlns:w10="urn:schemas-microsoft-com:office:word" xmlns:w="http://schemas.openxmlformats.org/wordprocessingml/2006/main" xmlns:w14="http://schemas.microsoft.com/office/word/2010/wordml" xmlns:w15="http://schemas.microsoft.com/office/word/2012/wordml" xmlns:w16cex="http://schemas.microsoft.com/office/word/2018/wordml/cex" xmlns:w16cid="http://schemas.microsoft.com/office/word/2016/wordml/cid" xmlns:w16="http://schemas.microsoft.com/office/word/2018/wordml" xmlns:w16du="http://schemas.microsoft.com/office/word/2023/wordml/word16du" xmlns:w16sdtdh="http://schemas.microsoft.com/office/word/2020/wordml/sdtdatahash" xmlns:w16se="http://schemas.microsoft.com/office/word/2015/wordml/symex" xmlns:wpg="http://schemas.microsoft.com/office/word/2010/wordprocessingGroup" xmlns:wpi="http://schemas.microsoft.com/office/word/2010/wordprocessingInk" xmlns:wne="http://schemas.microsoft.com/office/word/2006/wordml" xmlns:wps="http://schemas.microsoft.com/office/word/2010/wordprocessingShape" mc:Ignorable="w14 w15 w16se w16cid w16 w16cex w16sdtdh w16du wp14">
+<w:document xmlns:wpc="http://schemas.microsoft.com/office/word/2010/wordprocessingCanvas" xmlns:cx="http://schemas.microsoft.com/office/drawing/2014/chartex" xmlns:cx1="http://schemas.microsoft.com/office/drawing/2015/9/8/chartex" xmlns:cx2="http://schemas.microsoft.com/office/drawing/2015/10/21/chartex" xmlns:cx3="http://schemas.microsoft.com/office/drawing/2016/5/9/chartex" xmlns:cx4="http://schemas.microsoft.com/office/drawing/2016/5/10/chartex" xmlns:cx5="http://schemas.microsoft.com/office/drawing/2016/5/11/chartex" xmlns:cx6="http://schemas.microsoft.com/office/drawing/2016/5/12/chartex" xmlns:cx7="http://schemas.microsoft.com/office/drawing/2016/5/13/chartex" xmlns:cx8="http://schemas.microsoft.com/office/drawing/2016/5/14/chartex" xmlns:mc="http://schemas.openxmlformats.org/markup-compatibility/2006" xmlns:aink="http://schemas.microsoft.com/office/drawing/2016/ink" xmlns:am3d="http://schemas.microsoft.com/office/drawing/2017/model3d" xmlns:o="urn:schemas-microsoft-com:office:office" xmlns:r="http://schemas.openxmlformats.org/officeDocument/2006/relationships" xmlns:m="http://schemas.openxmlformats.org/officeDocument/2006/math" xmlns:v="urn:schemas-microsoft-com:vml" xmlns:wp14="http://schemas.microsoft.com/office/word/2010/wordprocessingDrawing" xmlns:wp="http://schemas.openxmlformats.org/drawingml/2006/wordprocessingDrawing" xmlns:w10="urn:schemas-microsoft-com:office:word" xmlns:w="http://schemas.openxmlformats.org/wordprocessingml/2006/main" xmlns:w14="http://schemas.microsoft.com/office/word/2010/wordml" xmlns:w15="http://schemas.microsoft.com/office/word/2012/wordml" xmlns:w16cex="http://schemas.microsoft.com/office/word/2018/wordml/cex" xmlns:w16cid="http://schemas.microsoft.com/office/word/2016/wordml/cid" xmlns:w16="http://schemas.microsoft.com/office/word/2018/wordml" xmlns:w16sdtdh="http://schemas.microsoft.com/office/word/2020/wordml/sdtdatahash" xmlns:w16se="http://schemas.microsoft.com/office/word/2015/wordml/symex" xmlns:wpg="http://schemas.microsoft.com/office/word/2010/wordprocessingGroup" xmlns:wpi="http://schemas.microsoft.com/office/word/2010/wordprocessingInk" xmlns:wne="http://schemas.microsoft.com/office/word/2006/wordml" xmlns:wps="http://schemas.microsoft.com/office/word/2010/wordprocessingShape" mc:Ignorable="w14 w15 w16se w16cid w16 w16cex w16sdtdh wp14">
   <w:body>
     <w:p>
       <w:pPr>
@@ -12,8 +12,6 @@
           <w:szCs w:val="28"/>
         </w:rPr>
       </w:pPr>
-      <w:bookmarkStart w:id="0" w:name="_heading=h.gjdgxs"/>
-      <w:bookmarkEnd w:id="0"/>
       <w:r>
         <w:rPr>
           <w:rFonts w:ascii="Arial" w:eastAsia="Arial" w:hAnsi="Arial" w:cs="Arial"/>
@@ -69,8 +67,8 @@
           <w:szCs w:val="28"/>
         </w:rPr>
       </w:pPr>
-      <w:bookmarkStart w:id="1" w:name="_heading=h.8a1smgih58cy"/>
-      <w:bookmarkEnd w:id="1"/>
+      <w:bookmarkStart w:id="0" w:name="_heading=h.8a1smgih58cy"/>
+      <w:bookmarkEnd w:id="0"/>
       <w:r>
         <w:rPr>
           <w:rFonts w:ascii="Arial" w:eastAsia="Arial" w:hAnsi="Arial" w:cs="Arial"/>
@@ -91,8 +89,8 @@
           <w:szCs w:val="28"/>
         </w:rPr>
       </w:pPr>
-      <w:bookmarkStart w:id="2" w:name="_heading=h.neyi2okjoiea"/>
-      <w:bookmarkEnd w:id="2"/>
+      <w:bookmarkStart w:id="1" w:name="_heading=h.neyi2okjoiea"/>
+      <w:bookmarkEnd w:id="1"/>
       <w:r>
         <w:rPr>
           <w:rFonts w:ascii="Arial" w:eastAsia="Arial" w:hAnsi="Arial" w:cs="Arial"/>
@@ -113,8 +111,8 @@
           <w:szCs w:val="28"/>
         </w:rPr>
       </w:pPr>
-      <w:bookmarkStart w:id="3" w:name="_heading=h.j4mqtsk49ohn"/>
-      <w:bookmarkEnd w:id="3"/>
+      <w:bookmarkStart w:id="2" w:name="_heading=h.j4mqtsk49ohn"/>
+      <w:bookmarkEnd w:id="2"/>
     </w:p>
     <w:p>
       <w:pPr>
@@ -126,8 +124,8 @@
           <w:szCs w:val="28"/>
         </w:rPr>
       </w:pPr>
-      <w:bookmarkStart w:id="4" w:name="_heading=h.z7tnm4tbfwuh"/>
-      <w:bookmarkEnd w:id="4"/>
+      <w:bookmarkStart w:id="3" w:name="_heading=h.z7tnm4tbfwuh"/>
+      <w:bookmarkEnd w:id="3"/>
     </w:p>
     <w:p>
       <w:pPr>
@@ -138,8 +136,8 @@
           <w:szCs w:val="28"/>
         </w:rPr>
       </w:pPr>
-      <w:bookmarkStart w:id="5" w:name="_heading=h.bq8ax33y6sub"/>
-      <w:bookmarkEnd w:id="5"/>
+      <w:bookmarkStart w:id="4" w:name="_heading=h.bq8ax33y6sub"/>
+      <w:bookmarkEnd w:id="4"/>
     </w:p>
     <w:p>
       <w:pPr>
@@ -151,8 +149,8 @@
           <w:szCs w:val="28"/>
         </w:rPr>
       </w:pPr>
-      <w:bookmarkStart w:id="6" w:name="_heading=h.tls5q4cz8tg4"/>
-      <w:bookmarkEnd w:id="6"/>
+      <w:bookmarkStart w:id="5" w:name="_heading=h.tls5q4cz8tg4"/>
+      <w:bookmarkEnd w:id="5"/>
     </w:p>
     <w:p>
       <w:pPr>
@@ -164,8 +162,8 @@
           <w:szCs w:val="28"/>
         </w:rPr>
       </w:pPr>
-      <w:bookmarkStart w:id="7" w:name="_heading=h.rpxwuphfdzf0"/>
-      <w:bookmarkEnd w:id="7"/>
+      <w:bookmarkStart w:id="6" w:name="_heading=h.rpxwuphfdzf0"/>
+      <w:bookmarkEnd w:id="6"/>
       <w:r>
         <w:rPr>
           <w:rFonts w:ascii="Arial" w:eastAsia="Arial" w:hAnsi="Arial" w:cs="Arial"/>
@@ -186,8 +184,8 @@
           <w:szCs w:val="28"/>
         </w:rPr>
       </w:pPr>
-      <w:bookmarkStart w:id="8" w:name="_heading=h.1tp2vtojwlu8"/>
-      <w:bookmarkEnd w:id="8"/>
+      <w:bookmarkStart w:id="7" w:name="_heading=h.1tp2vtojwlu8"/>
+      <w:bookmarkEnd w:id="7"/>
       <w:r>
         <w:rPr>
           <w:rFonts w:ascii="Arial" w:eastAsia="Arial" w:hAnsi="Arial" w:cs="Arial"/>
@@ -208,8 +206,8 @@
           <w:szCs w:val="28"/>
         </w:rPr>
       </w:pPr>
-      <w:bookmarkStart w:id="9" w:name="_heading=h.5afvkkyo0gwz"/>
-      <w:bookmarkEnd w:id="9"/>
+      <w:bookmarkStart w:id="8" w:name="_heading=h.5afvkkyo0gwz"/>
+      <w:bookmarkEnd w:id="8"/>
       <w:r>
         <w:rPr>
           <w:rFonts w:ascii="Arial" w:eastAsia="Arial" w:hAnsi="Arial" w:cs="Arial"/>
@@ -230,8 +228,8 @@
           <w:szCs w:val="28"/>
         </w:rPr>
       </w:pPr>
-      <w:bookmarkStart w:id="10" w:name="_heading=h.s1ws54a6kutu"/>
-      <w:bookmarkEnd w:id="10"/>
+      <w:bookmarkStart w:id="9" w:name="_heading=h.s1ws54a6kutu"/>
+      <w:bookmarkEnd w:id="9"/>
     </w:p>
     <w:p>
       <w:pPr>
@@ -243,8 +241,8 @@
           <w:szCs w:val="28"/>
         </w:rPr>
       </w:pPr>
-      <w:bookmarkStart w:id="11" w:name="_heading=h.s6uavh5rs0as"/>
-      <w:bookmarkEnd w:id="11"/>
+      <w:bookmarkStart w:id="10" w:name="_heading=h.s6uavh5rs0as"/>
+      <w:bookmarkEnd w:id="10"/>
     </w:p>
     <w:p>
       <w:pPr>
@@ -256,8 +254,8 @@
           <w:szCs w:val="28"/>
         </w:rPr>
       </w:pPr>
-      <w:bookmarkStart w:id="12" w:name="_heading=h.borjk5y0sqiv"/>
-      <w:bookmarkEnd w:id="12"/>
+      <w:bookmarkStart w:id="11" w:name="_heading=h.borjk5y0sqiv"/>
+      <w:bookmarkEnd w:id="11"/>
     </w:p>
     <w:p>
       <w:pPr>
@@ -318,8 +316,8 @@
           <w:szCs w:val="28"/>
         </w:rPr>
       </w:pPr>
-      <w:bookmarkStart w:id="13" w:name="_heading=h.eil9akxix013"/>
-      <w:bookmarkEnd w:id="13"/>
+      <w:bookmarkStart w:id="12" w:name="_heading=h.eil9akxix013"/>
+      <w:bookmarkEnd w:id="12"/>
       <w:r>
         <w:rPr>
           <w:rFonts w:ascii="Arial" w:eastAsia="Arial" w:hAnsi="Arial" w:cs="Arial"/>
@@ -329,8 +327,8 @@
         </w:rPr>
         <w:t>Nova Odessa</w:t>
       </w:r>
-      <w:bookmarkStart w:id="14" w:name="_heading=h.2vot1f9rxsr"/>
-      <w:bookmarkEnd w:id="14"/>
+      <w:bookmarkStart w:id="13" w:name="_heading=h.2vot1f9rxsr"/>
+      <w:bookmarkEnd w:id="13"/>
     </w:p>
     <w:p>
       <w:pPr>
@@ -869,7 +867,25 @@
           <w:sz w:val="24"/>
           <w:szCs w:val="24"/>
         </w:rPr>
-        <w:t xml:space="preserve"> Ferrucio Humberto Gazzetta, </w:t>
+        <w:t xml:space="preserve"> </w:t>
+      </w:r>
+      <w:proofErr w:type="spellStart"/>
+      <w:r>
+        <w:rPr>
+          <w:rFonts w:ascii="Arial" w:hAnsi="Arial" w:cs="Arial"/>
+          <w:sz w:val="24"/>
+          <w:szCs w:val="24"/>
+        </w:rPr>
+        <w:t>Ferrucio</w:t>
+      </w:r>
+      <w:proofErr w:type="spellEnd"/>
+      <w:r>
+        <w:rPr>
+          <w:rFonts w:ascii="Arial" w:hAnsi="Arial" w:cs="Arial"/>
+          <w:sz w:val="24"/>
+          <w:szCs w:val="24"/>
+        </w:rPr>
+        <w:t xml:space="preserve"> Humberto Gazzetta, </w:t>
       </w:r>
       <w:r>
         <w:rPr>
@@ -7261,7 +7277,7 @@
           <w:szCs w:val="28"/>
         </w:rPr>
       </w:pPr>
-      <w:bookmarkStart w:id="15" w:name="_Toc178372988"/>
+      <w:bookmarkStart w:id="14" w:name="_Toc178372988"/>
       <w:r>
         <w:rPr>
           <w:rFonts w:ascii="Arial" w:hAnsi="Arial" w:cs="Arial"/>
@@ -7274,7 +7290,7 @@
         <w:lastRenderedPageBreak/>
         <w:t>1. INTRODUÇÃO</w:t>
       </w:r>
-      <w:bookmarkEnd w:id="15"/>
+      <w:bookmarkEnd w:id="14"/>
     </w:p>
     <w:p>
       <w:pPr>
@@ -7983,7 +7999,7 @@
           <w:szCs w:val="28"/>
         </w:rPr>
       </w:pPr>
-      <w:bookmarkStart w:id="16" w:name="_Toc178372989"/>
+      <w:bookmarkStart w:id="15" w:name="_Toc178372989"/>
       <w:r>
         <w:rPr>
           <w:rFonts w:ascii="Arial" w:hAnsi="Arial" w:cs="Arial"/>
@@ -7996,7 +8012,7 @@
         <w:lastRenderedPageBreak/>
         <w:t>1.1 Objetivo geral</w:t>
       </w:r>
-      <w:bookmarkEnd w:id="16"/>
+      <w:bookmarkEnd w:id="15"/>
     </w:p>
     <w:p>
       <w:pPr>
@@ -8069,7 +8085,7 @@
           <w:szCs w:val="28"/>
         </w:rPr>
       </w:pPr>
-      <w:bookmarkStart w:id="17" w:name="_Toc178372990"/>
+      <w:bookmarkStart w:id="16" w:name="_Toc178372990"/>
       <w:r>
         <w:rPr>
           <w:rFonts w:ascii="Arial" w:hAnsi="Arial" w:cs="Arial"/>
@@ -8081,7 +8097,7 @@
         </w:rPr>
         <w:t>1.2 Objetivo específico</w:t>
       </w:r>
-      <w:bookmarkEnd w:id="17"/>
+      <w:bookmarkEnd w:id="16"/>
       <w:r>
         <w:rPr>
           <w:rFonts w:ascii="Arial" w:hAnsi="Arial" w:cs="Arial"/>
@@ -8409,7 +8425,7 @@
           <w:szCs w:val="28"/>
         </w:rPr>
       </w:pPr>
-      <w:bookmarkStart w:id="18" w:name="_Toc178372991"/>
+      <w:bookmarkStart w:id="17" w:name="_Toc178372991"/>
       <w:r>
         <w:rPr>
           <w:rFonts w:ascii="Arial" w:hAnsi="Arial" w:cs="Arial"/>
@@ -8422,7 +8438,7 @@
         <w:lastRenderedPageBreak/>
         <w:t>1.3 Justificativa</w:t>
       </w:r>
-      <w:bookmarkEnd w:id="18"/>
+      <w:bookmarkEnd w:id="17"/>
       <w:r>
         <w:rPr>
           <w:rFonts w:ascii="Arial" w:hAnsi="Arial" w:cs="Arial"/>
@@ -8811,7 +8827,7 @@
           <w:szCs w:val="28"/>
         </w:rPr>
       </w:pPr>
-      <w:bookmarkStart w:id="19" w:name="_Toc178372992"/>
+      <w:bookmarkStart w:id="18" w:name="_Toc178372992"/>
       <w:r>
         <w:rPr>
           <w:rFonts w:ascii="Arial" w:hAnsi="Arial" w:cs="Arial"/>
@@ -8845,7 +8861,7 @@
         </w:rPr>
         <w:t xml:space="preserve"> REFERENCIAL TEÓRICO</w:t>
       </w:r>
-      <w:bookmarkEnd w:id="19"/>
+      <w:bookmarkEnd w:id="18"/>
       <w:r>
         <w:rPr>
           <w:rFonts w:ascii="Arial" w:hAnsi="Arial" w:cs="Arial"/>
@@ -8916,7 +8932,7 @@
           <w:color w:val="auto"/>
         </w:rPr>
       </w:pPr>
-      <w:bookmarkStart w:id="20" w:name="_Toc178372993"/>
+      <w:bookmarkStart w:id="19" w:name="_Toc178372993"/>
       <w:r>
         <w:rPr>
           <w:rFonts w:ascii="Arial" w:hAnsi="Arial" w:cs="Arial"/>
@@ -8926,7 +8942,7 @@
         </w:rPr>
         <w:t>2.1 Deficiências</w:t>
       </w:r>
-      <w:bookmarkEnd w:id="20"/>
+      <w:bookmarkEnd w:id="19"/>
     </w:p>
     <w:p>
       <w:pPr>
@@ -9029,7 +9045,7 @@
       <w:pPr>
         <w:spacing w:before="240"/>
         <w:ind w:left="5664" w:firstLine="708"/>
-        <w:jc w:val="right"/>
+        <w:jc w:val="both"/>
         <w:rPr>
           <w:rFonts w:ascii="Arial" w:hAnsi="Arial" w:cs="Arial"/>
           <w:bCs/>
@@ -9044,7 +9060,7 @@
           <w:sz w:val="16"/>
           <w:szCs w:val="16"/>
         </w:rPr>
-        <w:t xml:space="preserve">“Pessoas com deficiência são aquelas que têm impedimentos de natureza física, mental, intelectual ou sensorial, os quais, </w:t>
+        <w:t xml:space="preserve">“Pessoas com deficiência são aquelas que têm impedimentos de natureza física, mental, intelectual ou sensorial, os quais, em </w:t>
       </w:r>
       <w:r>
         <w:rPr>
@@ -9054,7 +9070,7 @@
           <w:szCs w:val="16"/>
         </w:rPr>
         <w:lastRenderedPageBreak/>
-        <w:t>em interações com diversas barreiras, podem obstruir sua participação plena e efetiva na sociedade com as demais pessoas</w:t>
+        <w:t>interações com diversas barreiras, podem obstruir sua participação plena e efetiva na sociedade com as demais pessoas</w:t>
       </w:r>
       <w:r>
         <w:rPr>
@@ -9065,6 +9081,26 @@
         </w:rPr>
         <w:t>”</w:t>
       </w:r>
+      <w:r>
+        <w:rPr>
+          <w:rFonts w:ascii="Arial" w:hAnsi="Arial" w:cs="Arial"/>
+          <w:bCs/>
+          <w:sz w:val="16"/>
+          <w:szCs w:val="16"/>
+        </w:rPr>
+        <w:t xml:space="preserve"> (MPPR, 2006</w:t>
+      </w:r>
+      <w:proofErr w:type="gramStart"/>
+      <w:r>
+        <w:rPr>
+          <w:rFonts w:ascii="Arial" w:hAnsi="Arial" w:cs="Arial"/>
+          <w:bCs/>
+          <w:sz w:val="16"/>
+          <w:szCs w:val="16"/>
+        </w:rPr>
+        <w:t>, )</w:t>
+      </w:r>
+      <w:proofErr w:type="gramEnd"/>
     </w:p>
     <w:p>
       <w:pPr>
@@ -9331,7 +9367,17 @@
           <w:sz w:val="24"/>
           <w:szCs w:val="24"/>
         </w:rPr>
-        <w:t>Entende-se, portanto, que a sociedade é quem apresenta uma deficiência e não a pessoa. Assim, a atuação conjunta e articulada dos atores sociais se torna necessária, destacando-se o importante papel do Ministério Público Estadual, para a implementação de mecanismos para a eliminação das tais barreiras que impedem a inclusão destas pessoas. O que torna claro, o investimento em acessibilidade, por meio de projetos adaptados, tecnologias assistivas, comunicações alternativas, e outros diversos mecanismos, de maneira que sociedade se adapte para a interação e a inclusão em termos de igualdade de condições para com pessoas com deficiência</w:t>
+        <w:t xml:space="preserve">Entende-se, portanto, que a sociedade é quem apresenta uma deficiência e não a pessoa. Assim, a atuação conjunta e articulada dos atores sociais se torna necessária, destacando-se o importante papel do Ministério Público Estadual, para a implementação de mecanismos para a eliminação das tais barreiras que impedem a inclusão destas pessoas. O que torna claro, o investimento em acessibilidade, por meio de projetos adaptados, tecnologias assistivas, comunicações alternativas, e </w:t>
+      </w:r>
+      <w:r>
+        <w:rPr>
+          <w:rFonts w:ascii="Arial" w:hAnsi="Arial" w:cs="Arial"/>
+          <w:bCs/>
+          <w:sz w:val="24"/>
+          <w:szCs w:val="24"/>
+        </w:rPr>
+        <w:lastRenderedPageBreak/>
+        <w:t>outros diversos mecanismos, de maneira que sociedade se adapte para a interação e a inclusão em termos de igualdade de condições para com pessoas com deficiência</w:t>
       </w:r>
     </w:p>
     <w:p>
@@ -9353,7 +9399,6 @@
           <w:sz w:val="24"/>
           <w:szCs w:val="24"/>
         </w:rPr>
-        <w:lastRenderedPageBreak/>
         <w:t>Por que não usar o termo “portadores”?</w:t>
       </w:r>
     </w:p>
@@ -9534,7 +9579,7 @@
           <w:color w:val="auto"/>
         </w:rPr>
       </w:pPr>
-      <w:bookmarkStart w:id="21" w:name="_Toc178372994"/>
+      <w:bookmarkStart w:id="20" w:name="_Toc178372994"/>
       <w:r>
         <w:rPr>
           <w:rFonts w:ascii="Arial" w:hAnsi="Arial" w:cs="Arial"/>
@@ -9544,7 +9589,7 @@
         </w:rPr>
         <w:t>2.1.2 Deficiência Auditiva</w:t>
       </w:r>
-      <w:bookmarkEnd w:id="21"/>
+      <w:bookmarkEnd w:id="20"/>
       <w:r>
         <w:rPr>
           <w:rFonts w:ascii="Arial" w:hAnsi="Arial" w:cs="Arial"/>
@@ -9661,6 +9706,7 @@
           <w:sz w:val="24"/>
           <w:szCs w:val="24"/>
         </w:rPr>
+        <w:lastRenderedPageBreak/>
         <w:tab/>
       </w:r>
       <w:r>
@@ -9671,17 +9717,7 @@
           <w:szCs w:val="24"/>
         </w:rPr>
         <w:tab/>
-        <w:t xml:space="preserve">Existem formas de calcular o grau da deficiência auditiva. A deficiência auditiva moderada é a incapacidade de ouvir sons com intensidade menor que 50 decibéis (Conversação Normal) e costuma ser compensada com ajuda de aparelhos e acompanhamento terapêutico. Em graus mais avançados como perda severa </w:t>
-      </w:r>
-      <w:r>
-        <w:rPr>
-          <w:rFonts w:ascii="Arial" w:hAnsi="Arial" w:cs="Arial"/>
-          <w:bCs/>
-          <w:sz w:val="24"/>
-          <w:szCs w:val="24"/>
-        </w:rPr>
-        <w:lastRenderedPageBreak/>
-        <w:t>(incapacidade de ouvir tons menores de 80 decibéis, em média) e profunda (incapacidade de ouvir tons emitidos com intensidade menor que 91 decibéis), aparelhos e órteses ajudam parcialmente, mas o aprendizado de Libras e da leitura orofacial sempre que possível, é recomendado.</w:t>
+        <w:t>Existem formas de calcular o grau da deficiência auditiva. A deficiência auditiva moderada é a incapacidade de ouvir sons com intensidade menor que 50 decibéis (Conversação Normal) e costuma ser compensada com ajuda de aparelhos e acompanhamento terapêutico. Em graus mais avançados como perda severa (incapacidade de ouvir tons menores de 80 decibéis, em média) e profunda (incapacidade de ouvir tons emitidos com intensidade menor que 91 decibéis), aparelhos e órteses ajudam parcialmente, mas o aprendizado de Libras e da leitura orofacial sempre que possível, é recomendado.</w:t>
       </w:r>
     </w:p>
     <w:p>
@@ -9726,7 +9762,7 @@
           <w:color w:val="auto"/>
         </w:rPr>
       </w:pPr>
-      <w:bookmarkStart w:id="22" w:name="_Toc178372995"/>
+      <w:bookmarkStart w:id="21" w:name="_Toc178372995"/>
       <w:r>
         <w:rPr>
           <w:rFonts w:ascii="Arial" w:hAnsi="Arial" w:cs="Arial"/>
@@ -9736,7 +9772,7 @@
         </w:rPr>
         <w:t>2.1.3 Educação do deficiente</w:t>
       </w:r>
-      <w:bookmarkEnd w:id="22"/>
+      <w:bookmarkEnd w:id="21"/>
     </w:p>
     <w:p>
       <w:pPr>
@@ -9858,7 +9894,17 @@
           <w:sz w:val="24"/>
           <w:szCs w:val="24"/>
         </w:rPr>
-        <w:t xml:space="preserve"> (retirada de crianças do sistema de ensino), foi silenciar completamente sobre o deficiente e ocultar aqueles que mais se destacavam ou cuja presença mais incomodava. Posteriormente, assim que a educação primária obteve destaque, as primeiras iniciativas a respeito da organização de escolas para o deficiente. O exemplo do desdobrar-se da educação de modo geral, torna-se fundamental o relacionamento entre a educação do deficiente e o modo em que a sociedade reproduz e organiza.</w:t>
+        <w:t xml:space="preserve"> (retirada de crianças do sistema de ensino), foi silenciar completamente sobre o deficiente e ocultar aqueles que mais se destacavam ou cuja presença mais incomodava. Posteriormente, assim que a educação primária obteve destaque, as primeiras iniciativas a respeito da organização de escolas para o deficiente. O exemplo do desdobrar-se da educação de modo geral, torna-se </w:t>
+      </w:r>
+      <w:r>
+        <w:rPr>
+          <w:rFonts w:ascii="Arial" w:hAnsi="Arial" w:cs="Arial"/>
+          <w:bCs/>
+          <w:sz w:val="24"/>
+          <w:szCs w:val="24"/>
+        </w:rPr>
+        <w:lastRenderedPageBreak/>
+        <w:t>fundamental o relacionamento entre a educação do deficiente e o modo em que a sociedade reproduz e organiza.</w:t>
       </w:r>
     </w:p>
     <w:p>
@@ -9871,7 +9917,7 @@
           <w:color w:val="auto"/>
         </w:rPr>
       </w:pPr>
-      <w:bookmarkStart w:id="23" w:name="_Toc178372996"/>
+      <w:bookmarkStart w:id="22" w:name="_Toc178372996"/>
       <w:r>
         <w:rPr>
           <w:rFonts w:ascii="Arial" w:hAnsi="Arial" w:cs="Arial"/>
@@ -9879,10 +9925,9 @@
           <w:bCs/>
           <w:color w:val="auto"/>
         </w:rPr>
-        <w:lastRenderedPageBreak/>
         <w:t>2.1.4 Educação do deficiente auditivo</w:t>
       </w:r>
-      <w:bookmarkEnd w:id="23"/>
+      <w:bookmarkEnd w:id="22"/>
     </w:p>
     <w:p>
       <w:pPr>
@@ -10038,7 +10083,7 @@
           <w:szCs w:val="28"/>
         </w:rPr>
       </w:pPr>
-      <w:bookmarkStart w:id="24" w:name="_Toc178372997"/>
+      <w:bookmarkStart w:id="23" w:name="_Toc178372997"/>
       <w:r>
         <w:rPr>
           <w:rFonts w:ascii="Arial" w:hAnsi="Arial" w:cs="Arial"/>
@@ -10050,7 +10095,7 @@
         </w:rPr>
         <w:t>2.2 Inclusão Social</w:t>
       </w:r>
-      <w:bookmarkEnd w:id="24"/>
+      <w:bookmarkEnd w:id="23"/>
       <w:r>
         <w:rPr>
           <w:rFonts w:ascii="Arial" w:hAnsi="Arial" w:cs="Arial"/>
@@ -10193,25 +10238,16 @@
           <w:sz w:val="24"/>
           <w:szCs w:val="24"/>
         </w:rPr>
+        <w:lastRenderedPageBreak/>
         <w:tab/>
-        <w:t xml:space="preserve">A ideia de tornar a cidadania digital em política pública expõe determinados pontos de vista. Reconhece que a exclusão digital aumenta a miséria e o desenvolvimento cidadão local e nacional. Assim, o mercado excluiria grupos sociais </w:t>
-      </w:r>
-      <w:r>
-        <w:rPr>
-          <w:rFonts w:ascii="Arial" w:hAnsi="Arial" w:cs="Arial"/>
-          <w:bCs/>
-          <w:sz w:val="24"/>
-          <w:szCs w:val="24"/>
-        </w:rPr>
-        <w:lastRenderedPageBreak/>
-        <w:t xml:space="preserve">de baixos recursos da determinada “Era da Informação”. O mesmo acontecimento feito com a alfabetização da população, que só foi idealizada como necessária pois era um critério fundamental para a participação da política pública. </w:t>
+        <w:t xml:space="preserve">A ideia de tornar a cidadania digital em política pública expõe determinados pontos de vista. Reconhece que a exclusão digital aumenta a miséria e o desenvolvimento cidadão local e nacional. Assim, o mercado excluiria grupos sociais de baixos recursos da determinada “Era da Informação”. O mesmo acontecimento feito com a alfabetização da população, que só foi idealizada como necessária pois era um critério fundamental para a participação da política pública. </w:t>
       </w:r>
     </w:p>
     <w:p>
       <w:pPr>
         <w:spacing w:before="240"/>
         <w:ind w:left="6372"/>
-        <w:jc w:val="right"/>
+        <w:jc w:val="both"/>
         <w:rPr>
           <w:rFonts w:ascii="Arial" w:hAnsi="Arial" w:cs="Arial"/>
           <w:sz w:val="16"/>
@@ -10251,11 +10287,60 @@
         </w:rPr>
         <w:t>acesso à comunicação em rede.”</w:t>
       </w:r>
+      <w:r>
+        <w:rPr>
+          <w:rFonts w:ascii="Arial" w:hAnsi="Arial" w:cs="Arial"/>
+          <w:sz w:val="16"/>
+          <w:szCs w:val="16"/>
+        </w:rPr>
+        <w:t xml:space="preserve"> </w:t>
+      </w:r>
+      <w:r>
+        <w:rPr>
+          <w:rFonts w:ascii="Arial" w:hAnsi="Arial" w:cs="Arial"/>
+          <w:sz w:val="16"/>
+          <w:szCs w:val="16"/>
+        </w:rPr>
+        <w:t>(</w:t>
+      </w:r>
+      <w:r>
+        <w:rPr>
+          <w:rFonts w:ascii="Arial" w:hAnsi="Arial" w:cs="Arial"/>
+          <w:sz w:val="16"/>
+          <w:szCs w:val="16"/>
+        </w:rPr>
+        <w:t xml:space="preserve">MARTINI, </w:t>
+      </w:r>
+      <w:r>
+        <w:rPr>
+          <w:rFonts w:ascii="Arial" w:hAnsi="Arial" w:cs="Arial"/>
+          <w:sz w:val="16"/>
+          <w:szCs w:val="16"/>
+        </w:rPr>
+        <w:t xml:space="preserve">2005, </w:t>
+      </w:r>
+      <w:r>
+        <w:rPr>
+          <w:rFonts w:ascii="Arial" w:hAnsi="Arial" w:cs="Arial"/>
+          <w:sz w:val="16"/>
+          <w:szCs w:val="16"/>
+        </w:rPr>
+        <w:t>p. 21</w:t>
+      </w:r>
+      <w:r>
+        <w:rPr>
+          <w:rFonts w:ascii="Arial" w:hAnsi="Arial" w:cs="Arial"/>
+          <w:sz w:val="16"/>
+          <w:szCs w:val="16"/>
+        </w:rPr>
+        <w:t>)</w:t>
+      </w:r>
     </w:p>
     <w:p>
       <w:pPr>
         <w:spacing w:before="240"/>
         <w:ind w:left="6372" w:firstLine="360"/>
+        <w:jc w:val="both"/>
         <w:rPr>
           <w:rFonts w:ascii="Arial" w:hAnsi="Arial" w:cs="Arial"/>
           <w:sz w:val="16"/>
@@ -10269,7 +10354,6 @@
           <w:szCs w:val="16"/>
         </w:rPr>
         <w:tab/>
-        <w:t>Ricardo Martini, art. Inclusão digital e inclusão social, pg. 21</w:t>
       </w:r>
     </w:p>
     <w:p>
@@ -10340,26 +10424,53 @@
         </w:rPr>
         <w:t>Estar incluído na sociedade é condição vital para o desenvolvimento de qualquer cidadão.”</w:t>
       </w:r>
-    </w:p>
-    <w:p>
-      <w:pPr>
-        <w:spacing w:before="240"/>
-        <w:ind w:left="6372" w:firstLine="360"/>
-        <w:jc w:val="both"/>
+      <w:r>
         <w:rPr>
           <w:rFonts w:ascii="Arial" w:hAnsi="Arial" w:cs="Arial"/>
           <w:sz w:val="16"/>
           <w:szCs w:val="16"/>
         </w:rPr>
-      </w:pPr>
+        <w:t xml:space="preserve"> (</w:t>
+      </w:r>
       <w:r>
         <w:rPr>
           <w:rFonts w:ascii="Arial" w:hAnsi="Arial" w:cs="Arial"/>
           <w:sz w:val="16"/>
           <w:szCs w:val="16"/>
         </w:rPr>
-        <w:tab/>
-        <w:t>Ricardo Martini, art. Inclusão digital e inclusão social, pg. 22</w:t>
+        <w:t>MARTINI</w:t>
+      </w:r>
+      <w:r>
+        <w:rPr>
+          <w:rFonts w:ascii="Arial" w:hAnsi="Arial" w:cs="Arial"/>
+          <w:sz w:val="16"/>
+          <w:szCs w:val="16"/>
+        </w:rPr>
+        <w:t xml:space="preserve">, </w:t>
+      </w:r>
+      <w:r>
+        <w:rPr>
+          <w:rFonts w:ascii="Arial" w:hAnsi="Arial" w:cs="Arial"/>
+          <w:sz w:val="16"/>
+          <w:szCs w:val="16"/>
+        </w:rPr>
+        <w:t xml:space="preserve">2003, </w:t>
+      </w:r>
+      <w:r>
+        <w:rPr>
+          <w:rFonts w:ascii="Arial" w:hAnsi="Arial" w:cs="Arial"/>
+          <w:sz w:val="16"/>
+          <w:szCs w:val="16"/>
+        </w:rPr>
+        <w:t>p. 22</w:t>
+      </w:r>
+      <w:r>
+        <w:rPr>
+          <w:rFonts w:ascii="Arial" w:hAnsi="Arial" w:cs="Arial"/>
+          <w:sz w:val="16"/>
+          <w:szCs w:val="16"/>
+        </w:rPr>
+        <w:t>)</w:t>
       </w:r>
     </w:p>
     <w:p>
@@ -10372,7 +10483,7 @@
           <w:color w:val="auto"/>
         </w:rPr>
       </w:pPr>
-      <w:bookmarkStart w:id="25" w:name="_Toc178372998"/>
+      <w:bookmarkStart w:id="24" w:name="_Toc178372998"/>
       <w:r>
         <w:rPr>
           <w:rFonts w:ascii="Arial" w:hAnsi="Arial" w:cs="Arial"/>
@@ -10382,7 +10493,7 @@
         </w:rPr>
         <w:t>2.2.1 Inclusão Social de Pessoas com Deficiências</w:t>
       </w:r>
-      <w:bookmarkEnd w:id="25"/>
+      <w:bookmarkEnd w:id="24"/>
       <w:r>
         <w:rPr>
           <w:rFonts w:ascii="Arial" w:hAnsi="Arial" w:cs="Arial"/>
@@ -10664,43 +10775,71 @@
         </w:rPr>
         <w:t>Passos fundamentais devem ser dados para mudar o quadro de marginalização dessas pessoas, como: alteração da visão social; inclusão escolar; acatamento à legislação vigente; maiores verbas para programas sociais; uso da mídia, da cibercultura e de novas tecnologias.”</w:t>
       </w:r>
-    </w:p>
-    <w:p>
-      <w:pPr>
-        <w:spacing w:before="240"/>
-        <w:ind w:left="6372" w:firstLine="360"/>
+      <w:r>
         <w:rPr>
           <w:rFonts w:ascii="Arial" w:hAnsi="Arial" w:cs="Arial"/>
           <w:sz w:val="16"/>
           <w:szCs w:val="16"/>
         </w:rPr>
-      </w:pPr>
+        <w:t xml:space="preserve"> (</w:t>
+      </w:r>
       <w:r>
         <w:rPr>
           <w:rFonts w:ascii="Arial" w:hAnsi="Arial" w:cs="Arial"/>
           <w:sz w:val="16"/>
           <w:szCs w:val="16"/>
         </w:rPr>
-        <w:tab/>
-        <w:t>Maria Regina, art. Portadores de Deficiência: a questão de inclusão social, pg. 1</w:t>
-      </w:r>
-    </w:p>
-    <w:p>
-      <w:pPr>
-        <w:spacing w:before="240"/>
-        <w:jc w:val="both"/>
+        <w:t>REGINA</w:t>
+      </w:r>
+      <w:r>
         <w:rPr>
           <w:rFonts w:ascii="Arial" w:hAnsi="Arial" w:cs="Arial"/>
           <w:sz w:val="16"/>
           <w:szCs w:val="16"/>
         </w:rPr>
-      </w:pPr>
+        <w:t xml:space="preserve">, </w:t>
+      </w:r>
       <w:r>
         <w:rPr>
           <w:rFonts w:ascii="Arial" w:hAnsi="Arial" w:cs="Arial"/>
           <w:sz w:val="16"/>
           <w:szCs w:val="16"/>
         </w:rPr>
+        <w:t>2000</w:t>
+      </w:r>
+      <w:r>
+        <w:rPr>
+          <w:rFonts w:ascii="Arial" w:hAnsi="Arial" w:cs="Arial"/>
+          <w:sz w:val="16"/>
+          <w:szCs w:val="16"/>
+        </w:rPr>
+        <w:t>, p. 1</w:t>
+      </w:r>
+      <w:r>
+        <w:rPr>
+          <w:rFonts w:ascii="Arial" w:hAnsi="Arial" w:cs="Arial"/>
+          <w:sz w:val="16"/>
+          <w:szCs w:val="16"/>
+        </w:rPr>
+        <w:t>)</w:t>
+      </w:r>
+    </w:p>
+    <w:p>
+      <w:pPr>
+        <w:spacing w:before="240"/>
+        <w:jc w:val="both"/>
+        <w:rPr>
+          <w:rFonts w:ascii="Arial" w:hAnsi="Arial" w:cs="Arial"/>
+          <w:sz w:val="16"/>
+          <w:szCs w:val="16"/>
+        </w:rPr>
+      </w:pPr>
+      <w:r>
+        <w:rPr>
+          <w:rFonts w:ascii="Arial" w:hAnsi="Arial" w:cs="Arial"/>
+          <w:sz w:val="16"/>
+          <w:szCs w:val="16"/>
+        </w:rPr>
         <w:tab/>
       </w:r>
     </w:p>
@@ -10735,7 +10874,7 @@
           <w:szCs w:val="24"/>
         </w:rPr>
       </w:pPr>
-      <w:bookmarkStart w:id="26" w:name="_Toc178372999"/>
+      <w:bookmarkStart w:id="25" w:name="_Toc178372999"/>
       <w:r>
         <w:rPr>
           <w:rFonts w:ascii="Arial" w:hAnsi="Arial" w:cs="Arial"/>
@@ -10747,7 +10886,7 @@
         </w:rPr>
         <w:t>2.3 Comunicação</w:t>
       </w:r>
-      <w:bookmarkEnd w:id="26"/>
+      <w:bookmarkEnd w:id="25"/>
       <w:r>
         <w:rPr>
           <w:rFonts w:ascii="Arial" w:hAnsi="Arial" w:cs="Arial"/>
@@ -10977,7 +11116,7 @@
       <w:r>
         <w:tab/>
       </w:r>
-      <w:bookmarkStart w:id="27" w:name="_Toc178373000"/>
+      <w:bookmarkStart w:id="26" w:name="_Toc178373000"/>
       <w:r>
         <w:rPr>
           <w:rFonts w:ascii="Arial" w:hAnsi="Arial" w:cs="Arial"/>
@@ -10987,7 +11126,7 @@
         </w:rPr>
         <w:t>2.3.1 Comunicação entre ouvintes</w:t>
       </w:r>
-      <w:bookmarkEnd w:id="27"/>
+      <w:bookmarkEnd w:id="26"/>
       <w:r>
         <w:rPr>
           <w:rFonts w:ascii="Arial" w:hAnsi="Arial" w:cs="Arial"/>
@@ -11158,7 +11297,7 @@
       <w:r>
         <w:tab/>
       </w:r>
-      <w:bookmarkStart w:id="28" w:name="_Toc178373001"/>
+      <w:bookmarkStart w:id="27" w:name="_Toc178373001"/>
       <w:r>
         <w:rPr>
           <w:rFonts w:ascii="Arial" w:hAnsi="Arial" w:cs="Arial"/>
@@ -11168,7 +11307,7 @@
         </w:rPr>
         <w:t>2.3.2 Comunicação de ouvintes para com não ouvintes</w:t>
       </w:r>
-      <w:bookmarkEnd w:id="28"/>
+      <w:bookmarkEnd w:id="27"/>
       <w:r>
         <w:rPr>
           <w:rFonts w:ascii="Arial" w:hAnsi="Arial" w:cs="Arial"/>
@@ -11295,7 +11434,7 @@
         </w:rPr>
         <w:tab/>
       </w:r>
-      <w:bookmarkStart w:id="29" w:name="_Toc178373002"/>
+      <w:bookmarkStart w:id="28" w:name="_Toc178373002"/>
       <w:r>
         <w:rPr>
           <w:rFonts w:ascii="Arial" w:hAnsi="Arial" w:cs="Arial"/>
@@ -11307,7 +11446,7 @@
         </w:rPr>
         <w:t>2.4 LIBRAS</w:t>
       </w:r>
-      <w:bookmarkEnd w:id="29"/>
+      <w:bookmarkEnd w:id="28"/>
     </w:p>
     <w:p/>
     <w:p>
@@ -11727,7 +11866,7 @@
         </w:rPr>
         <w:tab/>
       </w:r>
-      <w:bookmarkStart w:id="30" w:name="_Toc178373003"/>
+      <w:bookmarkStart w:id="29" w:name="_Toc178373003"/>
       <w:r>
         <w:rPr>
           <w:rFonts w:ascii="Arial" w:hAnsi="Arial" w:cs="Arial"/>
@@ -11737,7 +11876,7 @@
         </w:rPr>
         <w:t>2.4.1 Teoria do aprendizado</w:t>
       </w:r>
-      <w:bookmarkEnd w:id="30"/>
+      <w:bookmarkEnd w:id="29"/>
       <w:r>
         <w:rPr>
           <w:rFonts w:ascii="Arial" w:hAnsi="Arial" w:cs="Arial"/>
@@ -11980,7 +12119,7 @@
           <w:color w:val="auto"/>
         </w:rPr>
       </w:pPr>
-      <w:bookmarkStart w:id="31" w:name="_Toc178373004"/>
+      <w:bookmarkStart w:id="30" w:name="_Toc178373004"/>
       <w:r>
         <w:rPr>
           <w:rFonts w:ascii="Arial" w:hAnsi="Arial" w:cs="Arial"/>
@@ -11999,7 +12138,7 @@
         </w:rPr>
         <w:t>ibras</w:t>
       </w:r>
-      <w:bookmarkEnd w:id="31"/>
+      <w:bookmarkEnd w:id="30"/>
     </w:p>
     <w:p/>
     <w:p>
@@ -12090,7 +12229,7 @@
           <w:color w:val="auto"/>
         </w:rPr>
       </w:pPr>
-      <w:bookmarkStart w:id="32" w:name="_Toc178373005"/>
+      <w:bookmarkStart w:id="31" w:name="_Toc178373005"/>
       <w:r>
         <w:rPr>
           <w:rFonts w:ascii="Arial" w:hAnsi="Arial" w:cs="Arial"/>
@@ -12100,7 +12239,7 @@
         </w:rPr>
         <w:t>2.4.2.1 Histórico da Educação de Surdos</w:t>
       </w:r>
-      <w:bookmarkEnd w:id="32"/>
+      <w:bookmarkEnd w:id="31"/>
     </w:p>
     <w:p/>
     <w:p>
@@ -12228,7 +12367,7 @@
           <w:color w:val="auto"/>
         </w:rPr>
       </w:pPr>
-      <w:bookmarkStart w:id="33" w:name="_Toc178373006"/>
+      <w:bookmarkStart w:id="32" w:name="_Toc178373006"/>
       <w:r>
         <w:rPr>
           <w:rFonts w:ascii="Arial" w:hAnsi="Arial" w:cs="Arial"/>
@@ -12238,7 +12377,7 @@
         </w:rPr>
         <w:t>2.4.2.2 Filosofias Educacionais para Surdos</w:t>
       </w:r>
-      <w:bookmarkEnd w:id="33"/>
+      <w:bookmarkEnd w:id="32"/>
     </w:p>
     <w:p/>
     <w:p>
@@ -12356,7 +12495,7 @@
           <w:color w:val="auto"/>
         </w:rPr>
       </w:pPr>
-      <w:bookmarkStart w:id="34" w:name="_Toc178373007"/>
+      <w:bookmarkStart w:id="33" w:name="_Toc178373007"/>
       <w:r>
         <w:rPr>
           <w:rFonts w:ascii="Arial" w:hAnsi="Arial" w:cs="Arial"/>
@@ -12384,7 +12523,7 @@
         </w:rPr>
         <w:t>: Legislação e Gramática</w:t>
       </w:r>
-      <w:bookmarkEnd w:id="34"/>
+      <w:bookmarkEnd w:id="33"/>
     </w:p>
     <w:p/>
     <w:p>
@@ -12534,7 +12673,7 @@
           <w:color w:val="auto"/>
         </w:rPr>
       </w:pPr>
-      <w:bookmarkStart w:id="35" w:name="_Toc178373008"/>
+      <w:bookmarkStart w:id="34" w:name="_Toc178373008"/>
       <w:r>
         <w:rPr>
           <w:rFonts w:ascii="Arial" w:hAnsi="Arial" w:cs="Arial"/>
@@ -12544,7 +12683,7 @@
         </w:rPr>
         <w:t>2.4.2.4 Considerações Finais</w:t>
       </w:r>
-      <w:bookmarkEnd w:id="35"/>
+      <w:bookmarkEnd w:id="34"/>
     </w:p>
     <w:p/>
     <w:p>
@@ -12622,7 +12761,7 @@
       <w:r>
         <w:tab/>
       </w:r>
-      <w:bookmarkStart w:id="36" w:name="_Toc178373009"/>
+      <w:bookmarkStart w:id="35" w:name="_Toc178373009"/>
       <w:r>
         <w:rPr>
           <w:rFonts w:ascii="Arial" w:hAnsi="Arial" w:cs="Arial"/>
@@ -12660,7 +12799,7 @@
         </w:rPr>
         <w:t>gameficação</w:t>
       </w:r>
-      <w:bookmarkEnd w:id="36"/>
+      <w:bookmarkEnd w:id="35"/>
       <w:proofErr w:type="spellEnd"/>
     </w:p>
     <w:p/>
@@ -13181,7 +13320,7 @@
           <w:szCs w:val="24"/>
         </w:rPr>
       </w:pPr>
-      <w:bookmarkStart w:id="37" w:name="_Toc178373010"/>
+      <w:bookmarkStart w:id="36" w:name="_Toc178373010"/>
       <w:r>
         <w:rPr>
           <w:rFonts w:ascii="Arial" w:hAnsi="Arial" w:cs="Arial"/>
@@ -13193,7 +13332,7 @@
         </w:rPr>
         <w:t>2.5 Tecnologia</w:t>
       </w:r>
-      <w:bookmarkEnd w:id="37"/>
+      <w:bookmarkEnd w:id="36"/>
     </w:p>
     <w:p>
       <w:pPr>
@@ -13523,7 +13662,7 @@
       <w:pPr>
         <w:spacing w:before="240"/>
         <w:ind w:left="5664" w:firstLine="708"/>
-        <w:jc w:val="right"/>
+        <w:jc w:val="both"/>
         <w:rPr>
           <w:rFonts w:ascii="Arial" w:hAnsi="Arial" w:cs="Arial"/>
           <w:bCs/>
@@ -13571,7 +13710,7 @@
           <w:color w:val="auto"/>
         </w:rPr>
       </w:pPr>
-      <w:bookmarkStart w:id="38" w:name="_Toc178373011"/>
+      <w:bookmarkStart w:id="37" w:name="_Toc178373011"/>
       <w:r>
         <w:rPr>
           <w:rFonts w:ascii="Arial" w:hAnsi="Arial" w:cs="Arial"/>
@@ -13581,7 +13720,7 @@
         </w:rPr>
         <w:t>2.5.1 Influência da tecnologia na sociedade</w:t>
       </w:r>
-      <w:bookmarkEnd w:id="38"/>
+      <w:bookmarkEnd w:id="37"/>
     </w:p>
     <w:p>
       <w:pPr>
@@ -14355,7 +14494,7 @@
           <w:color w:val="auto"/>
         </w:rPr>
       </w:pPr>
-      <w:bookmarkStart w:id="39" w:name="_Toc178373012"/>
+      <w:bookmarkStart w:id="38" w:name="_Toc178373012"/>
       <w:r>
         <w:rPr>
           <w:rFonts w:ascii="Arial" w:hAnsi="Arial" w:cs="Arial"/>
@@ -14365,7 +14504,7 @@
         </w:rPr>
         <w:t>2.5.2 Tecnologia na área de acessibilidades para surdos</w:t>
       </w:r>
-      <w:bookmarkEnd w:id="39"/>
+      <w:bookmarkEnd w:id="38"/>
     </w:p>
     <w:p>
       <w:pPr>
@@ -15191,7 +15330,7 @@
           <w:shd w:val="clear" w:color="auto" w:fill="FFFFFF"/>
         </w:rPr>
       </w:pPr>
-      <w:bookmarkStart w:id="40" w:name="_Toc178373013"/>
+      <w:bookmarkStart w:id="39" w:name="_Toc178373013"/>
       <w:r>
         <w:rPr>
           <w:rFonts w:ascii="Arial" w:hAnsi="Arial" w:cs="Arial"/>
@@ -15205,7 +15344,7 @@
         <w:lastRenderedPageBreak/>
         <w:t>2.6 Programação</w:t>
       </w:r>
-      <w:bookmarkEnd w:id="40"/>
+      <w:bookmarkEnd w:id="39"/>
     </w:p>
     <w:p>
       <w:pPr>
@@ -15371,7 +15510,7 @@
         </w:rPr>
         <w:tab/>
       </w:r>
-      <w:bookmarkStart w:id="41" w:name="_Toc178373014"/>
+      <w:bookmarkStart w:id="40" w:name="_Toc178373014"/>
       <w:r>
         <w:rPr>
           <w:rFonts w:ascii="Arial" w:hAnsi="Arial" w:cs="Arial"/>
@@ -15402,7 +15541,7 @@
         </w:rPr>
         <w:t xml:space="preserve"> Lógicas de programação</w:t>
       </w:r>
-      <w:bookmarkEnd w:id="41"/>
+      <w:bookmarkEnd w:id="40"/>
     </w:p>
     <w:p>
       <w:pPr>
@@ -15917,7 +16056,7 @@
           <w:szCs w:val="24"/>
         </w:rPr>
       </w:pPr>
-      <w:bookmarkStart w:id="42" w:name="_Toc178373015"/>
+      <w:bookmarkStart w:id="41" w:name="_Toc178373015"/>
       <w:r>
         <w:rPr>
           <w:rFonts w:ascii="Arial" w:hAnsi="Arial" w:cs="Arial"/>
@@ -15929,7 +16068,7 @@
         </w:rPr>
         <w:t>2.7 Linguagens de programação</w:t>
       </w:r>
-      <w:bookmarkEnd w:id="42"/>
+      <w:bookmarkEnd w:id="41"/>
     </w:p>
     <w:p>
       <w:pPr>
@@ -16298,7 +16437,7 @@
           <w:color w:val="auto"/>
         </w:rPr>
       </w:pPr>
-      <w:bookmarkStart w:id="43" w:name="_Toc178373016"/>
+      <w:bookmarkStart w:id="42" w:name="_Toc178373016"/>
       <w:r>
         <w:rPr>
           <w:rFonts w:ascii="Arial" w:hAnsi="Arial" w:cs="Arial"/>
@@ -16308,7 +16447,7 @@
         </w:rPr>
         <w:t>2.7.1 HTML</w:t>
       </w:r>
-      <w:bookmarkEnd w:id="43"/>
+      <w:bookmarkEnd w:id="42"/>
     </w:p>
     <w:p>
       <w:pPr>
@@ -16822,7 +16961,7 @@
           <w:color w:val="auto"/>
         </w:rPr>
       </w:pPr>
-      <w:bookmarkStart w:id="44" w:name="_Toc178373017"/>
+      <w:bookmarkStart w:id="43" w:name="_Toc178373017"/>
       <w:r>
         <w:rPr>
           <w:rFonts w:ascii="Arial" w:hAnsi="Arial" w:cs="Arial"/>
@@ -16832,7 +16971,7 @@
         </w:rPr>
         <w:t>2.7.2 CSS</w:t>
       </w:r>
-      <w:bookmarkEnd w:id="44"/>
+      <w:bookmarkEnd w:id="43"/>
     </w:p>
     <w:p>
       <w:pPr>
@@ -17227,50 +17366,134 @@
       <w:r>
         <w:rPr>
           <w:rFonts w:ascii="Arial" w:hAnsi="Arial" w:cs="Arial"/>
-          <w:sz w:val="24"/>
-          <w:szCs w:val="24"/>
-        </w:rPr>
-        <w:tab/>
-      </w:r>
-      <w:r>
-        <w:rPr>
-          <w:rFonts w:ascii="Arial" w:hAnsi="Arial" w:cs="Arial"/>
-          <w:sz w:val="24"/>
-          <w:szCs w:val="24"/>
-        </w:rPr>
-        <w:t>”</w:t>
-      </w:r>
-      <w:r>
-        <w:rPr>
-          <w:rFonts w:ascii="Arial" w:hAnsi="Arial" w:cs="Arial"/>
           <w:sz w:val="16"/>
           <w:szCs w:val="16"/>
         </w:rPr>
-        <w:t xml:space="preserve"> A linguagem de estilo CSS auxilia os programadores a economizar tempo na construção e edição de páginas, além de proporcionar um carregamento mais rápido das mesmas e permitir um controle eficiente do layout</w:t>
-      </w:r>
-      <w:r>
+        <w:tab/>
+        <w:t>” A linguagem de estilo CSS auxilia os programadores a economizar tempo na construção e edição de páginas, além de proporcionar um carregamento mais rápido das mesmas e permitir um controle eficiente do layout” (PAINES, 2007).</w:t>
+      </w:r>
+    </w:p>
+    <w:p>
+      <w:pPr>
+        <w:spacing w:before="240"/>
+        <w:jc w:val="both"/>
         <w:rPr>
           <w:rFonts w:ascii="Arial" w:hAnsi="Arial" w:cs="Arial"/>
           <w:sz w:val="16"/>
           <w:szCs w:val="16"/>
         </w:rPr>
-        <w:t xml:space="preserve">” </w:t>
-      </w:r>
-      <w:r>
+      </w:pPr>
+    </w:p>
+    <w:p>
+      <w:pPr>
+        <w:pStyle w:val="Ttulo3"/>
+        <w:rPr>
+          <w:rFonts w:ascii="Arial" w:hAnsi="Arial" w:cs="Arial"/>
+          <w:b/>
+          <w:bCs/>
+          <w:color w:val="auto"/>
+        </w:rPr>
+      </w:pPr>
+      <w:bookmarkStart w:id="44" w:name="_Toc178373018"/>
+      <w:r>
+        <w:rPr>
+          <w:rFonts w:ascii="Arial" w:hAnsi="Arial" w:cs="Arial"/>
+          <w:b/>
+          <w:bCs/>
+          <w:color w:val="auto"/>
+        </w:rPr>
+        <w:lastRenderedPageBreak/>
+        <w:t>2.7.3 C#</w:t>
+      </w:r>
+      <w:bookmarkEnd w:id="44"/>
+    </w:p>
+    <w:p>
+      <w:pPr>
+        <w:spacing w:line="360" w:lineRule="auto"/>
+        <w:rPr>
+          <w:rFonts w:ascii="Arial" w:hAnsi="Arial" w:cs="Arial"/>
+          <w:sz w:val="24"/>
+          <w:szCs w:val="24"/>
+        </w:rPr>
+      </w:pPr>
+      <w:r>
+        <w:rPr>
+          <w:sz w:val="24"/>
+          <w:szCs w:val="24"/>
+        </w:rPr>
+        <w:tab/>
+      </w:r>
+      <w:r>
+        <w:rPr>
+          <w:rFonts w:ascii="Arial" w:hAnsi="Arial" w:cs="Arial"/>
+          <w:sz w:val="24"/>
+          <w:szCs w:val="24"/>
+        </w:rPr>
+        <w:t xml:space="preserve">Segundo </w:t>
+      </w:r>
+      <w:r>
+        <w:rPr>
+          <w:rFonts w:ascii="Arial" w:hAnsi="Arial" w:cs="Arial"/>
+          <w:sz w:val="24"/>
+          <w:szCs w:val="24"/>
+        </w:rPr>
+        <w:t>Saade (2010), a linguagem criada pela Microsoft C# serve para aplicação tanto desktop tanto para web executando-as no .NET Framework.</w:t>
+      </w:r>
+    </w:p>
+    <w:p>
+      <w:pPr>
+        <w:spacing w:line="360" w:lineRule="auto"/>
+        <w:rPr>
+          <w:rFonts w:ascii="Arial" w:hAnsi="Arial" w:cs="Arial"/>
+          <w:sz w:val="24"/>
+          <w:szCs w:val="24"/>
+        </w:rPr>
+      </w:pPr>
+      <w:r>
+        <w:rPr>
+          <w:rFonts w:ascii="Arial" w:hAnsi="Arial" w:cs="Arial"/>
+          <w:sz w:val="24"/>
+          <w:szCs w:val="24"/>
+        </w:rPr>
+        <w:tab/>
+        <w:t>Destacando sua simplicidade e modernidade herdando muitas características de linguagens da mesma família, C e C++, porém trazendo novos recursos e conceitos de programação.</w:t>
+      </w:r>
+    </w:p>
+    <w:p>
+      <w:pPr>
+        <w:rPr>
+          <w:rFonts w:ascii="Arial" w:hAnsi="Arial" w:cs="Arial"/>
+          <w:sz w:val="24"/>
+          <w:szCs w:val="24"/>
+        </w:rPr>
+      </w:pPr>
+      <w:r>
+        <w:rPr>
+          <w:rFonts w:ascii="Arial" w:hAnsi="Arial" w:cs="Arial"/>
+          <w:sz w:val="24"/>
+          <w:szCs w:val="24"/>
+        </w:rPr>
+        <w:tab/>
+      </w:r>
+    </w:p>
+    <w:p>
+      <w:pPr>
+        <w:spacing w:before="240"/>
+        <w:ind w:left="4956"/>
+        <w:jc w:val="both"/>
         <w:rPr>
           <w:rFonts w:ascii="Arial" w:hAnsi="Arial" w:cs="Arial"/>
           <w:sz w:val="16"/>
           <w:szCs w:val="16"/>
         </w:rPr>
-        <w:t>(</w:t>
-      </w:r>
+      </w:pPr>
       <w:r>
         <w:rPr>
           <w:rFonts w:ascii="Arial" w:hAnsi="Arial" w:cs="Arial"/>
           <w:sz w:val="16"/>
           <w:szCs w:val="16"/>
         </w:rPr>
-        <w:t>PAINES</w:t>
+        <w:t>”</w:t>
       </w:r>
       <w:r>
         <w:rPr>
@@ -17278,88 +17501,87 @@
           <w:sz w:val="16"/>
           <w:szCs w:val="16"/>
         </w:rPr>
-        <w:t>, 2007).</w:t>
-      </w:r>
-    </w:p>
-    <w:p>
-      <w:pPr>
-        <w:spacing w:before="240"/>
-        <w:ind w:left="4956"/>
-        <w:jc w:val="both"/>
+        <w:t xml:space="preserve"> </w:t>
+      </w:r>
+      <w:r>
         <w:rPr>
           <w:rFonts w:ascii="Arial" w:hAnsi="Arial" w:cs="Arial"/>
           <w:sz w:val="16"/>
           <w:szCs w:val="16"/>
         </w:rPr>
-      </w:pPr>
+        <w:t xml:space="preserve">O código de C# é compilado como um código gerenciado, isto quer dizer que ele se beneficia dos serviços do Common </w:t>
+      </w:r>
+      <w:proofErr w:type="spellStart"/>
       <w:r>
         <w:rPr>
           <w:rFonts w:ascii="Arial" w:hAnsi="Arial" w:cs="Arial"/>
           <w:sz w:val="16"/>
           <w:szCs w:val="16"/>
         </w:rPr>
-        <w:tab/>
-      </w:r>
+        <w:t>Language</w:t>
+      </w:r>
+      <w:proofErr w:type="spellEnd"/>
       <w:r>
         <w:rPr>
           <w:rFonts w:ascii="Arial" w:hAnsi="Arial" w:cs="Arial"/>
           <w:sz w:val="16"/>
           <w:szCs w:val="16"/>
         </w:rPr>
-        <w:t>”</w:t>
-      </w:r>
+        <w:t xml:space="preserve"> </w:t>
+      </w:r>
+      <w:proofErr w:type="spellStart"/>
       <w:r>
         <w:rPr>
           <w:rFonts w:ascii="Arial" w:hAnsi="Arial" w:cs="Arial"/>
           <w:sz w:val="16"/>
           <w:szCs w:val="16"/>
         </w:rPr>
-        <w:t xml:space="preserve"> Eis uma breve explicação de como aplicar o elemento CSS título: se formos dar um título à representação da </w:t>
-      </w:r>
-      <w:proofErr w:type="spellStart"/>
+        <w:t>Runtime</w:t>
+      </w:r>
+      <w:proofErr w:type="spellEnd"/>
       <w:r>
         <w:rPr>
           <w:rFonts w:ascii="Arial" w:hAnsi="Arial" w:cs="Arial"/>
           <w:sz w:val="16"/>
           <w:szCs w:val="16"/>
         </w:rPr>
-        <w:t>Tag</w:t>
-      </w:r>
-      <w:proofErr w:type="spellEnd"/>
+        <w:t xml:space="preserve"> (CLR), que incluem interoperabilidade de linguagens, </w:t>
+      </w:r>
+      <w:proofErr w:type="spellStart"/>
       <w:r>
         <w:rPr>
           <w:rFonts w:ascii="Arial" w:hAnsi="Arial" w:cs="Arial"/>
           <w:sz w:val="16"/>
           <w:szCs w:val="16"/>
         </w:rPr>
-        <w:t xml:space="preserve"> do comando CSS é (H1). Na mesma </w:t>
-      </w:r>
-      <w:proofErr w:type="spellStart"/>
+        <w:t>garbage</w:t>
+      </w:r>
+      <w:proofErr w:type="spellEnd"/>
       <w:r>
         <w:rPr>
           <w:rFonts w:ascii="Arial" w:hAnsi="Arial" w:cs="Arial"/>
           <w:sz w:val="16"/>
           <w:szCs w:val="16"/>
         </w:rPr>
-        <w:t>tag</w:t>
-      </w:r>
-      <w:proofErr w:type="spellEnd"/>
+        <w:t xml:space="preserve"> </w:t>
+      </w:r>
+      <w:proofErr w:type="spellStart"/>
       <w:r>
         <w:rPr>
           <w:rFonts w:ascii="Arial" w:hAnsi="Arial" w:cs="Arial"/>
           <w:sz w:val="16"/>
           <w:szCs w:val="16"/>
         </w:rPr>
-        <w:t xml:space="preserve">, é preciso dizer o valor do tamanho do título, utilizar o número (36) e a cor do título azul, representada em inglês (blue) devido a ser esse o idioma oficial da área </w:t>
-      </w:r>
+        <w:t>collection</w:t>
+      </w:r>
+      <w:proofErr w:type="spellEnd"/>
       <w:r>
         <w:rPr>
           <w:rFonts w:ascii="Arial" w:hAnsi="Arial" w:cs="Arial"/>
           <w:sz w:val="16"/>
           <w:szCs w:val="16"/>
         </w:rPr>
-        <w:lastRenderedPageBreak/>
-        <w:t xml:space="preserve">de informática. Assim constitui-se a </w:t>
+        <w:t xml:space="preserve">, segurança e melhor suporte ao controle de versões. O seu ambiente de desenvolvimento é altamente interativo com designers visuais para a criação das aplicações. Da </w:t>
       </w:r>
       <w:proofErr w:type="spellStart"/>
       <w:r>
@@ -17368,7 +17590,7 @@
           <w:sz w:val="16"/>
           <w:szCs w:val="16"/>
         </w:rPr>
-        <w:t>tag</w:t>
+        <w:t>suite</w:t>
       </w:r>
       <w:proofErr w:type="spellEnd"/>
       <w:r>
@@ -17377,43 +17599,41 @@
           <w:sz w:val="16"/>
           <w:szCs w:val="16"/>
         </w:rPr>
-        <w:t xml:space="preserve"> completa, utilizando o comando de um elemento CSS H1{</w:t>
-      </w:r>
-      <w:proofErr w:type="spellStart"/>
+        <w:t xml:space="preserve"> Visual Studio, que contempla também o VB.NET, C# é a sua linguagem principal com um número crescente de usuários. C# está se posicionando como o paradigma no desenvolvimento de aplicações no ambiente Windows</w:t>
+      </w:r>
+      <w:proofErr w:type="gramStart"/>
       <w:r>
         <w:rPr>
           <w:rFonts w:ascii="Arial" w:hAnsi="Arial" w:cs="Arial"/>
           <w:sz w:val="16"/>
           <w:szCs w:val="16"/>
         </w:rPr>
-        <w:t>font</w:t>
-      </w:r>
-      <w:proofErr w:type="spellEnd"/>
+        <w:t xml:space="preserve">. </w:t>
+      </w:r>
       <w:r>
         <w:rPr>
           <w:rFonts w:ascii="Arial" w:hAnsi="Arial" w:cs="Arial"/>
           <w:sz w:val="16"/>
           <w:szCs w:val="16"/>
         </w:rPr>
-        <w:t xml:space="preserve"> – </w:t>
-      </w:r>
-      <w:proofErr w:type="spellStart"/>
+        <w:t>}</w:t>
+      </w:r>
+      <w:proofErr w:type="gramEnd"/>
       <w:r>
         <w:rPr>
           <w:rFonts w:ascii="Arial" w:hAnsi="Arial" w:cs="Arial"/>
           <w:sz w:val="16"/>
           <w:szCs w:val="16"/>
         </w:rPr>
-        <w:t>size</w:t>
-      </w:r>
-      <w:proofErr w:type="spellEnd"/>
+        <w:t>”.</w:t>
+      </w:r>
       <w:r>
         <w:rPr>
           <w:rFonts w:ascii="Arial" w:hAnsi="Arial" w:cs="Arial"/>
           <w:sz w:val="16"/>
           <w:szCs w:val="16"/>
         </w:rPr>
-        <w:t>: 36pt; color; blue}</w:t>
+        <w:t xml:space="preserve"> (</w:t>
       </w:r>
       <w:r>
         <w:rPr>
@@ -17421,15 +17641,16 @@
           <w:sz w:val="16"/>
           <w:szCs w:val="16"/>
         </w:rPr>
-        <w:t>”.</w:t>
-      </w:r>
+        <w:t xml:space="preserve">SAADE, </w:t>
+      </w:r>
+      <w:proofErr w:type="gramStart"/>
       <w:r>
         <w:rPr>
           <w:rFonts w:ascii="Arial" w:hAnsi="Arial" w:cs="Arial"/>
           <w:sz w:val="16"/>
           <w:szCs w:val="16"/>
         </w:rPr>
-        <w:t xml:space="preserve"> (</w:t>
+        <w:t>200</w:t>
       </w:r>
       <w:r>
         <w:rPr>
@@ -17437,333 +17658,15 @@
           <w:sz w:val="16"/>
           <w:szCs w:val="16"/>
         </w:rPr>
-        <w:t>DEITEL et al.</w:t>
-      </w:r>
+        <w:t>3,  p.15</w:t>
+      </w:r>
+      <w:proofErr w:type="gramEnd"/>
       <w:r>
         <w:rPr>
           <w:rFonts w:ascii="Arial" w:hAnsi="Arial" w:cs="Arial"/>
           <w:sz w:val="16"/>
           <w:szCs w:val="16"/>
         </w:rPr>
-        <w:t xml:space="preserve"> 200</w:t>
-      </w:r>
-      <w:r>
-        <w:rPr>
-          <w:rFonts w:ascii="Arial" w:hAnsi="Arial" w:cs="Arial"/>
-          <w:sz w:val="16"/>
-          <w:szCs w:val="16"/>
-        </w:rPr>
-        <w:t>3</w:t>
-      </w:r>
-      <w:r>
-        <w:rPr>
-          <w:rFonts w:ascii="Arial" w:hAnsi="Arial" w:cs="Arial"/>
-          <w:sz w:val="16"/>
-          <w:szCs w:val="16"/>
-        </w:rPr>
-        <w:t>).</w:t>
-      </w:r>
-    </w:p>
-    <w:p>
-      <w:pPr>
-        <w:pStyle w:val="Ttulo3"/>
-        <w:rPr>
-          <w:rFonts w:ascii="Arial" w:hAnsi="Arial" w:cs="Arial"/>
-          <w:b/>
-          <w:bCs/>
-          <w:color w:val="auto"/>
-        </w:rPr>
-      </w:pPr>
-      <w:bookmarkStart w:id="45" w:name="_Toc178373018"/>
-      <w:r>
-        <w:rPr>
-          <w:rFonts w:ascii="Arial" w:hAnsi="Arial" w:cs="Arial"/>
-          <w:b/>
-          <w:bCs/>
-          <w:color w:val="auto"/>
-        </w:rPr>
-        <w:t>2.7.3 C#</w:t>
-      </w:r>
-      <w:bookmarkEnd w:id="45"/>
-    </w:p>
-    <w:p>
-      <w:pPr>
-        <w:spacing w:line="360" w:lineRule="auto"/>
-        <w:rPr>
-          <w:rFonts w:ascii="Arial" w:hAnsi="Arial" w:cs="Arial"/>
-          <w:sz w:val="24"/>
-          <w:szCs w:val="24"/>
-        </w:rPr>
-      </w:pPr>
-      <w:r>
-        <w:rPr>
-          <w:sz w:val="24"/>
-          <w:szCs w:val="24"/>
-        </w:rPr>
-        <w:tab/>
-      </w:r>
-      <w:r>
-        <w:rPr>
-          <w:rFonts w:ascii="Arial" w:hAnsi="Arial" w:cs="Arial"/>
-          <w:sz w:val="24"/>
-          <w:szCs w:val="24"/>
-        </w:rPr>
-        <w:t xml:space="preserve">Segundo </w:t>
-      </w:r>
-      <w:r>
-        <w:rPr>
-          <w:rFonts w:ascii="Arial" w:hAnsi="Arial" w:cs="Arial"/>
-          <w:sz w:val="24"/>
-          <w:szCs w:val="24"/>
-        </w:rPr>
-        <w:t>Saade (2010), a linguagem criada pela Microsoft C# serve para aplicação tanto desktop tanto para web executando-as no .NET Framework.</w:t>
-      </w:r>
-    </w:p>
-    <w:p>
-      <w:pPr>
-        <w:spacing w:line="360" w:lineRule="auto"/>
-        <w:rPr>
-          <w:rFonts w:ascii="Arial" w:hAnsi="Arial" w:cs="Arial"/>
-          <w:sz w:val="24"/>
-          <w:szCs w:val="24"/>
-        </w:rPr>
-      </w:pPr>
-      <w:r>
-        <w:rPr>
-          <w:rFonts w:ascii="Arial" w:hAnsi="Arial" w:cs="Arial"/>
-          <w:sz w:val="24"/>
-          <w:szCs w:val="24"/>
-        </w:rPr>
-        <w:tab/>
-        <w:t>Destacando sua simplicidade e modernidade herdando muitas características de linguagens da mesma família, C e C++, porém trazendo novos recursos e conceitos de programação.</w:t>
-      </w:r>
-    </w:p>
-    <w:p>
-      <w:pPr>
-        <w:rPr>
-          <w:rFonts w:ascii="Arial" w:hAnsi="Arial" w:cs="Arial"/>
-          <w:sz w:val="24"/>
-          <w:szCs w:val="24"/>
-        </w:rPr>
-      </w:pPr>
-      <w:r>
-        <w:rPr>
-          <w:rFonts w:ascii="Arial" w:hAnsi="Arial" w:cs="Arial"/>
-          <w:sz w:val="24"/>
-          <w:szCs w:val="24"/>
-        </w:rPr>
-        <w:tab/>
-      </w:r>
-    </w:p>
-    <w:p>
-      <w:pPr>
-        <w:spacing w:before="240"/>
-        <w:ind w:left="4956"/>
-        <w:jc w:val="both"/>
-        <w:rPr>
-          <w:rFonts w:ascii="Arial" w:hAnsi="Arial" w:cs="Arial"/>
-          <w:sz w:val="16"/>
-          <w:szCs w:val="16"/>
-        </w:rPr>
-      </w:pPr>
-      <w:r>
-        <w:rPr>
-          <w:rFonts w:ascii="Arial" w:hAnsi="Arial" w:cs="Arial"/>
-          <w:sz w:val="16"/>
-          <w:szCs w:val="16"/>
-        </w:rPr>
-        <w:t>”</w:t>
-      </w:r>
-      <w:r>
-        <w:rPr>
-          <w:rFonts w:ascii="Arial" w:hAnsi="Arial" w:cs="Arial"/>
-          <w:sz w:val="16"/>
-          <w:szCs w:val="16"/>
-        </w:rPr>
-        <w:t xml:space="preserve"> </w:t>
-      </w:r>
-      <w:r>
-        <w:rPr>
-          <w:rFonts w:ascii="Arial" w:hAnsi="Arial" w:cs="Arial"/>
-          <w:sz w:val="16"/>
-          <w:szCs w:val="16"/>
-        </w:rPr>
-        <w:t xml:space="preserve">O código de C# é compilado como um código gerenciado, isto quer dizer que ele se beneficia dos serviços do Common </w:t>
-      </w:r>
-      <w:proofErr w:type="spellStart"/>
-      <w:r>
-        <w:rPr>
-          <w:rFonts w:ascii="Arial" w:hAnsi="Arial" w:cs="Arial"/>
-          <w:sz w:val="16"/>
-          <w:szCs w:val="16"/>
-        </w:rPr>
-        <w:t>Language</w:t>
-      </w:r>
-      <w:proofErr w:type="spellEnd"/>
-      <w:r>
-        <w:rPr>
-          <w:rFonts w:ascii="Arial" w:hAnsi="Arial" w:cs="Arial"/>
-          <w:sz w:val="16"/>
-          <w:szCs w:val="16"/>
-        </w:rPr>
-        <w:t xml:space="preserve"> </w:t>
-      </w:r>
-      <w:proofErr w:type="spellStart"/>
-      <w:r>
-        <w:rPr>
-          <w:rFonts w:ascii="Arial" w:hAnsi="Arial" w:cs="Arial"/>
-          <w:sz w:val="16"/>
-          <w:szCs w:val="16"/>
-        </w:rPr>
-        <w:t>Runtime</w:t>
-      </w:r>
-      <w:proofErr w:type="spellEnd"/>
-      <w:r>
-        <w:rPr>
-          <w:rFonts w:ascii="Arial" w:hAnsi="Arial" w:cs="Arial"/>
-          <w:sz w:val="16"/>
-          <w:szCs w:val="16"/>
-        </w:rPr>
-        <w:t xml:space="preserve"> (CLR), que incluem interoperabilidade de linguagens, </w:t>
-      </w:r>
-      <w:proofErr w:type="spellStart"/>
-      <w:r>
-        <w:rPr>
-          <w:rFonts w:ascii="Arial" w:hAnsi="Arial" w:cs="Arial"/>
-          <w:sz w:val="16"/>
-          <w:szCs w:val="16"/>
-        </w:rPr>
-        <w:t>garbage</w:t>
-      </w:r>
-      <w:proofErr w:type="spellEnd"/>
-      <w:r>
-        <w:rPr>
-          <w:rFonts w:ascii="Arial" w:hAnsi="Arial" w:cs="Arial"/>
-          <w:sz w:val="16"/>
-          <w:szCs w:val="16"/>
-        </w:rPr>
-        <w:t xml:space="preserve"> </w:t>
-      </w:r>
-      <w:proofErr w:type="spellStart"/>
-      <w:r>
-        <w:rPr>
-          <w:rFonts w:ascii="Arial" w:hAnsi="Arial" w:cs="Arial"/>
-          <w:sz w:val="16"/>
-          <w:szCs w:val="16"/>
-        </w:rPr>
-        <w:t>collection</w:t>
-      </w:r>
-      <w:proofErr w:type="spellEnd"/>
-      <w:r>
-        <w:rPr>
-          <w:rFonts w:ascii="Arial" w:hAnsi="Arial" w:cs="Arial"/>
-          <w:sz w:val="16"/>
-          <w:szCs w:val="16"/>
-        </w:rPr>
-        <w:t xml:space="preserve">, segurança e melhor suporte ao controle de versões. O seu ambiente de desenvolvimento é altamente interativo com designers visuais para a criação das aplicações. Da </w:t>
-      </w:r>
-      <w:proofErr w:type="spellStart"/>
-      <w:r>
-        <w:rPr>
-          <w:rFonts w:ascii="Arial" w:hAnsi="Arial" w:cs="Arial"/>
-          <w:sz w:val="16"/>
-          <w:szCs w:val="16"/>
-        </w:rPr>
-        <w:t>suite</w:t>
-      </w:r>
-      <w:proofErr w:type="spellEnd"/>
-      <w:r>
-        <w:rPr>
-          <w:rFonts w:ascii="Arial" w:hAnsi="Arial" w:cs="Arial"/>
-          <w:sz w:val="16"/>
-          <w:szCs w:val="16"/>
-        </w:rPr>
-        <w:t xml:space="preserve"> Visual Studio, que contempla também o VB.NET, C# é a sua linguagem principal com um número crescente de usuários. C# </w:t>
-      </w:r>
-      <w:proofErr w:type="spellStart"/>
-      <w:r>
-        <w:rPr>
-          <w:rFonts w:ascii="Arial" w:hAnsi="Arial" w:cs="Arial"/>
-          <w:sz w:val="16"/>
-          <w:szCs w:val="16"/>
-        </w:rPr>
-        <w:t>está</w:t>
-      </w:r>
-      <w:proofErr w:type="spellEnd"/>
-      <w:r>
-        <w:rPr>
-          <w:rFonts w:ascii="Arial" w:hAnsi="Arial" w:cs="Arial"/>
-          <w:sz w:val="16"/>
-          <w:szCs w:val="16"/>
-        </w:rPr>
-        <w:t xml:space="preserve"> se posicionando como o paradigma no desenvolvimento de aplicações no ambiente Windows</w:t>
-      </w:r>
-      <w:proofErr w:type="gramStart"/>
-      <w:r>
-        <w:rPr>
-          <w:rFonts w:ascii="Arial" w:hAnsi="Arial" w:cs="Arial"/>
-          <w:sz w:val="16"/>
-          <w:szCs w:val="16"/>
-        </w:rPr>
-        <w:t xml:space="preserve">. </w:t>
-      </w:r>
-      <w:r>
-        <w:rPr>
-          <w:rFonts w:ascii="Arial" w:hAnsi="Arial" w:cs="Arial"/>
-          <w:sz w:val="16"/>
-          <w:szCs w:val="16"/>
-        </w:rPr>
-        <w:t>}</w:t>
-      </w:r>
-      <w:proofErr w:type="gramEnd"/>
-      <w:r>
-        <w:rPr>
-          <w:rFonts w:ascii="Arial" w:hAnsi="Arial" w:cs="Arial"/>
-          <w:sz w:val="16"/>
-          <w:szCs w:val="16"/>
-        </w:rPr>
-        <w:t>”.</w:t>
-      </w:r>
-      <w:r>
-        <w:rPr>
-          <w:rFonts w:ascii="Arial" w:hAnsi="Arial" w:cs="Arial"/>
-          <w:sz w:val="16"/>
-          <w:szCs w:val="16"/>
-        </w:rPr>
-        <w:t xml:space="preserve"> (</w:t>
-      </w:r>
-      <w:r>
-        <w:rPr>
-          <w:rFonts w:ascii="Arial" w:hAnsi="Arial" w:cs="Arial"/>
-          <w:sz w:val="16"/>
-          <w:szCs w:val="16"/>
-        </w:rPr>
-        <w:t xml:space="preserve">SAADE, </w:t>
-      </w:r>
-      <w:proofErr w:type="gramStart"/>
-      <w:r>
-        <w:rPr>
-          <w:rFonts w:ascii="Arial" w:hAnsi="Arial" w:cs="Arial"/>
-          <w:sz w:val="16"/>
-          <w:szCs w:val="16"/>
-        </w:rPr>
-        <w:t>200</w:t>
-      </w:r>
-      <w:r>
-        <w:rPr>
-          <w:rFonts w:ascii="Arial" w:hAnsi="Arial" w:cs="Arial"/>
-          <w:sz w:val="16"/>
-          <w:szCs w:val="16"/>
-        </w:rPr>
-        <w:t>3,  p.15</w:t>
-      </w:r>
-      <w:proofErr w:type="gramEnd"/>
-      <w:r>
-        <w:rPr>
-          <w:rFonts w:ascii="Arial" w:hAnsi="Arial" w:cs="Arial"/>
-          <w:sz w:val="16"/>
-          <w:szCs w:val="16"/>
-        </w:rPr>
         <w:t>)</w:t>
       </w:r>
     </w:p>
@@ -17786,13 +17689,39 @@
         </w:rPr>
         <w:t xml:space="preserve">No </w:t>
       </w:r>
-      <w:r>
-        <w:rPr>
-          <w:rFonts w:ascii="Arial" w:hAnsi="Arial" w:cs="Arial"/>
-          <w:sz w:val="24"/>
-          <w:szCs w:val="24"/>
-        </w:rPr>
-        <w:t>livro” Programação</w:t>
+      <w:proofErr w:type="gramStart"/>
+      <w:r>
+        <w:rPr>
+          <w:rFonts w:ascii="Arial" w:hAnsi="Arial" w:cs="Arial"/>
+          <w:sz w:val="24"/>
+          <w:szCs w:val="24"/>
+        </w:rPr>
+        <w:t>livro</w:t>
+      </w:r>
+      <w:r>
+        <w:rPr>
+          <w:rFonts w:ascii="Arial" w:hAnsi="Arial" w:cs="Arial"/>
+          <w:sz w:val="24"/>
+          <w:szCs w:val="24"/>
+        </w:rPr>
+        <w:t xml:space="preserve"> </w:t>
+      </w:r>
+      <w:r>
+        <w:rPr>
+          <w:rFonts w:ascii="Arial" w:hAnsi="Arial" w:cs="Arial"/>
+          <w:sz w:val="24"/>
+          <w:szCs w:val="24"/>
+        </w:rPr>
+        <w:t>”</w:t>
+      </w:r>
+      <w:proofErr w:type="gramEnd"/>
+      <w:r>
+        <w:rPr>
+          <w:rFonts w:ascii="Arial" w:hAnsi="Arial" w:cs="Arial"/>
+          <w:sz w:val="24"/>
+          <w:szCs w:val="24"/>
+        </w:rPr>
+        <w:t xml:space="preserve"> Programação</w:t>
       </w:r>
       <w:r>
         <w:rPr>
@@ -17921,6 +17850,34 @@
           <w:szCs w:val="16"/>
         </w:rPr>
         <w:t>).</w:t>
+      </w:r>
+    </w:p>
+    <w:p>
+      <w:pPr>
+        <w:spacing w:before="240"/>
+        <w:ind w:firstLine="708"/>
+        <w:jc w:val="both"/>
+        <w:rPr>
+          <w:rFonts w:ascii="Arial" w:hAnsi="Arial" w:cs="Arial"/>
+          <w:sz w:val="24"/>
+          <w:szCs w:val="24"/>
+        </w:rPr>
+      </w:pPr>
+      <w:r>
+        <w:rPr>
+          <w:rFonts w:ascii="Arial" w:hAnsi="Arial" w:cs="Arial"/>
+          <w:sz w:val="24"/>
+          <w:szCs w:val="24"/>
+        </w:rPr>
+        <w:t>Ainda conforme o autor</w:t>
+      </w:r>
+      <w:r>
+        <w:rPr>
+          <w:rFonts w:ascii="Arial" w:hAnsi="Arial" w:cs="Arial"/>
+          <w:sz w:val="24"/>
+          <w:szCs w:val="24"/>
+        </w:rPr>
+        <w:t xml:space="preserve"> complementa sobre o termo da programação orientada a objeto.</w:t>
       </w:r>
     </w:p>
     <w:p>
@@ -17999,7 +17956,7 @@
           <w:color w:val="auto"/>
         </w:rPr>
       </w:pPr>
-      <w:bookmarkStart w:id="46" w:name="_Toc178373019"/>
+      <w:bookmarkStart w:id="45" w:name="_Toc178373019"/>
       <w:r>
         <w:rPr>
           <w:rFonts w:ascii="Arial" w:hAnsi="Arial" w:cs="Arial"/>
@@ -18038,7 +17995,7 @@
         </w:rPr>
         <w:t>JavaScript</w:t>
       </w:r>
-      <w:bookmarkEnd w:id="46"/>
+      <w:bookmarkEnd w:id="45"/>
       <w:proofErr w:type="spellEnd"/>
     </w:p>
     <w:p>
@@ -18552,7 +18509,7 @@
           <w:szCs w:val="28"/>
         </w:rPr>
       </w:pPr>
-      <w:bookmarkStart w:id="47" w:name="_Toc178373020"/>
+      <w:bookmarkStart w:id="46" w:name="_Toc178373020"/>
       <w:r>
         <w:rPr>
           <w:rFonts w:ascii="Arial" w:hAnsi="Arial" w:cs="Arial"/>
@@ -18564,7 +18521,7 @@
         </w:rPr>
         <w:t>3. METODOLOGIA</w:t>
       </w:r>
-      <w:bookmarkEnd w:id="47"/>
+      <w:bookmarkEnd w:id="46"/>
     </w:p>
     <w:p>
       <w:pPr>
@@ -18615,7 +18572,7 @@
           <w:szCs w:val="24"/>
         </w:rPr>
       </w:pPr>
-      <w:bookmarkStart w:id="48" w:name="_Toc178373021"/>
+      <w:bookmarkStart w:id="47" w:name="_Toc178373021"/>
       <w:r>
         <w:rPr>
           <w:rFonts w:ascii="Arial" w:hAnsi="Arial" w:cs="Arial"/>
@@ -18627,7 +18584,7 @@
         </w:rPr>
         <w:t>3.1 PESQUISA QUANTITATIVA</w:t>
       </w:r>
-      <w:bookmarkEnd w:id="48"/>
+      <w:bookmarkEnd w:id="47"/>
     </w:p>
     <w:p>
       <w:pPr>
@@ -18696,7 +18653,25 @@
           <w:sz w:val="24"/>
           <w:szCs w:val="24"/>
         </w:rPr>
-        <w:t xml:space="preserve"> Ferrucio Humberto Gazzetta responderam a 10 questões. Os resultados expressam interesse por parte dos alunos em aprender ou utilizar um sistema web onde a linguagem </w:t>
+        <w:t xml:space="preserve"> </w:t>
+      </w:r>
+      <w:proofErr w:type="spellStart"/>
+      <w:r>
+        <w:rPr>
+          <w:rFonts w:ascii="Arial" w:hAnsi="Arial" w:cs="Arial"/>
+          <w:sz w:val="24"/>
+          <w:szCs w:val="24"/>
+        </w:rPr>
+        <w:t>Ferrucio</w:t>
+      </w:r>
+      <w:proofErr w:type="spellEnd"/>
+      <w:r>
+        <w:rPr>
+          <w:rFonts w:ascii="Arial" w:hAnsi="Arial" w:cs="Arial"/>
+          <w:sz w:val="24"/>
+          <w:szCs w:val="24"/>
+        </w:rPr>
+        <w:t xml:space="preserve"> Humberto Gazzetta responderam a 10 questões. Os resultados expressam interesse por parte dos alunos em aprender ou utilizar um sistema web onde a linguagem </w:t>
       </w:r>
       <w:r>
         <w:rPr>
@@ -18777,25 +18752,7 @@
           <w:szCs w:val="24"/>
         </w:rPr>
         <w:tab/>
-        <w:t xml:space="preserve">Na segunda pergunta questiona-se “Você sabe o que é LIBRAS? Se sim, você </w:t>
-      </w:r>
-      <w:proofErr w:type="gramStart"/>
-      <w:r>
-        <w:rPr>
-          <w:rFonts w:ascii="Arial" w:hAnsi="Arial" w:cs="Arial"/>
-          <w:sz w:val="24"/>
-          <w:szCs w:val="24"/>
-        </w:rPr>
-        <w:t>pratica</w:t>
-      </w:r>
-      <w:proofErr w:type="gramEnd"/>
-      <w:r>
-        <w:rPr>
-          <w:rFonts w:ascii="Arial" w:hAnsi="Arial" w:cs="Arial"/>
-          <w:sz w:val="24"/>
-          <w:szCs w:val="24"/>
-        </w:rPr>
-        <w:t>?”</w:t>
+        <w:t>Na segunda pergunta questiona-se “Você sabe o que é LIBRAS? Se sim, você pratica?”</w:t>
       </w:r>
       <w:r>
         <w:rPr>
@@ -19480,7 +19437,7 @@
           <w:szCs w:val="24"/>
         </w:rPr>
       </w:pPr>
-      <w:bookmarkStart w:id="49" w:name="_Toc178373022"/>
+      <w:bookmarkStart w:id="48" w:name="_Toc178373022"/>
       <w:r>
         <w:rPr>
           <w:rFonts w:ascii="Arial" w:hAnsi="Arial" w:cs="Arial"/>
@@ -19492,7 +19449,7 @@
         </w:rPr>
         <w:t>3.2 PROJETO</w:t>
       </w:r>
-      <w:bookmarkEnd w:id="49"/>
+      <w:bookmarkEnd w:id="48"/>
     </w:p>
     <w:p>
       <w:pPr>
@@ -19573,7 +19530,7 @@
           <w:color w:val="auto"/>
         </w:rPr>
       </w:pPr>
-      <w:bookmarkStart w:id="50" w:name="_Toc178373023"/>
+      <w:bookmarkStart w:id="49" w:name="_Toc178373023"/>
       <w:r>
         <w:rPr>
           <w:rFonts w:ascii="Arial" w:hAnsi="Arial" w:cs="Arial"/>
@@ -19583,7 +19540,7 @@
         </w:rPr>
         <w:t>3.2.1 UML</w:t>
       </w:r>
-      <w:bookmarkEnd w:id="50"/>
+      <w:bookmarkEnd w:id="49"/>
     </w:p>
     <w:p>
       <w:pPr>
@@ -19696,7 +19653,7 @@
           <w:color w:val="auto"/>
         </w:rPr>
       </w:pPr>
-      <w:bookmarkStart w:id="51" w:name="_Toc178373024"/>
+      <w:bookmarkStart w:id="50" w:name="_Toc178373024"/>
       <w:r>
         <w:rPr>
           <w:rFonts w:ascii="Arial" w:hAnsi="Arial" w:cs="Arial"/>
@@ -19706,77 +19663,77 @@
         </w:rPr>
         <w:t>3.2.2 DIAGRAMAS</w:t>
       </w:r>
+      <w:bookmarkEnd w:id="50"/>
+    </w:p>
+    <w:p>
+      <w:pPr>
+        <w:spacing w:before="240" w:line="360" w:lineRule="auto"/>
+        <w:jc w:val="both"/>
+        <w:rPr>
+          <w:rFonts w:ascii="Arial" w:hAnsi="Arial" w:cs="Arial"/>
+          <w:sz w:val="24"/>
+          <w:szCs w:val="24"/>
+        </w:rPr>
+      </w:pPr>
+      <w:r>
+        <w:rPr>
+          <w:rFonts w:ascii="Arial" w:hAnsi="Arial" w:cs="Arial"/>
+          <w:b/>
+          <w:bCs/>
+          <w:sz w:val="24"/>
+          <w:szCs w:val="24"/>
+        </w:rPr>
+        <w:tab/>
+      </w:r>
+      <w:r>
+        <w:rPr>
+          <w:rFonts w:ascii="Arial" w:hAnsi="Arial" w:cs="Arial"/>
+          <w:b/>
+          <w:bCs/>
+          <w:sz w:val="24"/>
+          <w:szCs w:val="24"/>
+        </w:rPr>
+        <w:tab/>
+      </w:r>
+      <w:r>
+        <w:rPr>
+          <w:rFonts w:ascii="Arial" w:hAnsi="Arial" w:cs="Arial"/>
+          <w:sz w:val="24"/>
+          <w:szCs w:val="24"/>
+        </w:rPr>
+        <w:t>O diagrama UML é uma representação gráfica utilizada para modelar sistemas orientados a objetos, descrevendo a estrutura e o comportamento do sistema. Ele oferece uma visão clara e compreensível do funcionamento, componentes e interações do software.</w:t>
+      </w:r>
+    </w:p>
+    <w:p>
+      <w:pPr>
+        <w:pStyle w:val="Ttulo3"/>
+        <w:rPr>
+          <w:rFonts w:ascii="Arial" w:hAnsi="Arial" w:cs="Arial"/>
+          <w:b/>
+          <w:bCs/>
+          <w:color w:val="auto"/>
+        </w:rPr>
+      </w:pPr>
+      <w:bookmarkStart w:id="51" w:name="_Toc178373025"/>
+      <w:r>
+        <w:rPr>
+          <w:rFonts w:ascii="Arial" w:hAnsi="Arial" w:cs="Arial"/>
+          <w:b/>
+          <w:bCs/>
+          <w:color w:val="auto"/>
+        </w:rPr>
+        <w:t>3.2.2.1 DIAGRAMA</w:t>
+      </w:r>
+      <w:r>
+        <w:rPr>
+          <w:rFonts w:ascii="Arial" w:hAnsi="Arial" w:cs="Arial"/>
+          <w:b/>
+          <w:bCs/>
+          <w:color w:val="auto"/>
+        </w:rPr>
+        <w:t xml:space="preserve"> DE CLASSE</w:t>
+      </w:r>
       <w:bookmarkEnd w:id="51"/>
-    </w:p>
-    <w:p>
-      <w:pPr>
-        <w:spacing w:before="240" w:line="360" w:lineRule="auto"/>
-        <w:jc w:val="both"/>
-        <w:rPr>
-          <w:rFonts w:ascii="Arial" w:hAnsi="Arial" w:cs="Arial"/>
-          <w:sz w:val="24"/>
-          <w:szCs w:val="24"/>
-        </w:rPr>
-      </w:pPr>
-      <w:r>
-        <w:rPr>
-          <w:rFonts w:ascii="Arial" w:hAnsi="Arial" w:cs="Arial"/>
-          <w:b/>
-          <w:bCs/>
-          <w:sz w:val="24"/>
-          <w:szCs w:val="24"/>
-        </w:rPr>
-        <w:tab/>
-      </w:r>
-      <w:r>
-        <w:rPr>
-          <w:rFonts w:ascii="Arial" w:hAnsi="Arial" w:cs="Arial"/>
-          <w:b/>
-          <w:bCs/>
-          <w:sz w:val="24"/>
-          <w:szCs w:val="24"/>
-        </w:rPr>
-        <w:tab/>
-      </w:r>
-      <w:r>
-        <w:rPr>
-          <w:rFonts w:ascii="Arial" w:hAnsi="Arial" w:cs="Arial"/>
-          <w:sz w:val="24"/>
-          <w:szCs w:val="24"/>
-        </w:rPr>
-        <w:t>O diagrama UML é uma representação gráfica utilizada para modelar sistemas orientados a objetos, descrevendo a estrutura e o comportamento do sistema. Ele oferece uma visão clara e compreensível do funcionamento, componentes e interações do software.</w:t>
-      </w:r>
-    </w:p>
-    <w:p>
-      <w:pPr>
-        <w:pStyle w:val="Ttulo3"/>
-        <w:rPr>
-          <w:rFonts w:ascii="Arial" w:hAnsi="Arial" w:cs="Arial"/>
-          <w:b/>
-          <w:bCs/>
-          <w:color w:val="auto"/>
-        </w:rPr>
-      </w:pPr>
-      <w:bookmarkStart w:id="52" w:name="_Toc178373025"/>
-      <w:r>
-        <w:rPr>
-          <w:rFonts w:ascii="Arial" w:hAnsi="Arial" w:cs="Arial"/>
-          <w:b/>
-          <w:bCs/>
-          <w:color w:val="auto"/>
-        </w:rPr>
-        <w:t>3.2.2.1 DIAGRAMA</w:t>
-      </w:r>
-      <w:r>
-        <w:rPr>
-          <w:rFonts w:ascii="Arial" w:hAnsi="Arial" w:cs="Arial"/>
-          <w:b/>
-          <w:bCs/>
-          <w:color w:val="auto"/>
-        </w:rPr>
-        <w:t xml:space="preserve"> DE CLASSE</w:t>
-      </w:r>
-      <w:bookmarkEnd w:id="52"/>
     </w:p>
     <w:p>
       <w:pPr>
@@ -20453,7 +20410,7 @@
           <w:color w:val="auto"/>
         </w:rPr>
       </w:pPr>
-      <w:bookmarkStart w:id="53" w:name="_Toc178373026"/>
+      <w:bookmarkStart w:id="52" w:name="_Toc178373026"/>
       <w:r>
         <w:rPr>
           <w:rFonts w:ascii="Arial" w:hAnsi="Arial" w:cs="Arial"/>
@@ -20490,7 +20447,7 @@
         </w:rPr>
         <w:t>USO</w:t>
       </w:r>
-      <w:bookmarkEnd w:id="53"/>
+      <w:bookmarkEnd w:id="52"/>
     </w:p>
     <w:p>
       <w:pPr>
@@ -20735,7 +20692,7 @@
           <w:color w:val="auto"/>
         </w:rPr>
       </w:pPr>
-      <w:bookmarkStart w:id="54" w:name="_Toc178373027"/>
+      <w:bookmarkStart w:id="53" w:name="_Toc178373027"/>
       <w:r>
         <w:rPr>
           <w:rFonts w:ascii="Arial" w:hAnsi="Arial" w:cs="Arial"/>
@@ -20745,7 +20702,7 @@
         </w:rPr>
         <w:t>3.2.2.3 DIAGRAMA DE ATIVIDADE</w:t>
       </w:r>
-      <w:bookmarkEnd w:id="54"/>
+      <w:bookmarkEnd w:id="53"/>
     </w:p>
     <w:p>
       <w:pPr>
@@ -21123,7 +21080,7 @@
           <w:szCs w:val="24"/>
         </w:rPr>
       </w:pPr>
-      <w:bookmarkStart w:id="55" w:name="_Toc178373028"/>
+      <w:bookmarkStart w:id="54" w:name="_Toc178373028"/>
       <w:r>
         <w:rPr>
           <w:rFonts w:ascii="Arial" w:hAnsi="Arial" w:cs="Arial"/>
@@ -21136,7 +21093,7 @@
         <w:lastRenderedPageBreak/>
         <w:t>3.3 CRONOGRAMA</w:t>
       </w:r>
-      <w:bookmarkEnd w:id="55"/>
+      <w:bookmarkEnd w:id="54"/>
     </w:p>
     <w:p>
       <w:pPr>
@@ -21364,7 +21321,7 @@
           <w:szCs w:val="28"/>
         </w:rPr>
       </w:pPr>
-      <w:bookmarkStart w:id="56" w:name="_Toc178373029"/>
+      <w:bookmarkStart w:id="55" w:name="_Toc178373029"/>
       <w:r>
         <w:rPr>
           <w:rFonts w:ascii="Arial" w:hAnsi="Arial" w:cs="Arial"/>
@@ -21387,7 +21344,7 @@
         </w:rPr>
         <w:t>. REQUISITOS</w:t>
       </w:r>
-      <w:bookmarkEnd w:id="56"/>
+      <w:bookmarkEnd w:id="55"/>
     </w:p>
     <w:p>
       <w:pPr>
@@ -21441,7 +21398,7 @@
           <w:szCs w:val="24"/>
         </w:rPr>
       </w:pPr>
-      <w:bookmarkStart w:id="57" w:name="_Toc178373030"/>
+      <w:bookmarkStart w:id="56" w:name="_Toc178373030"/>
       <w:r>
         <w:rPr>
           <w:rFonts w:ascii="Arial" w:hAnsi="Arial" w:cs="Arial"/>
@@ -21464,7 +21421,7 @@
         </w:rPr>
         <w:t>.1 REQUISITOS FUNCIONAIS</w:t>
       </w:r>
-      <w:bookmarkEnd w:id="57"/>
+      <w:bookmarkEnd w:id="56"/>
     </w:p>
     <w:p/>
     <w:p>
@@ -21482,6 +21439,7 @@
           <w:szCs w:val="24"/>
         </w:rPr>
       </w:pPr>
+      <w:bookmarkStart w:id="57" w:name="_Toc178373031"/>
       <w:r>
         <w:rPr>
           <w:rFonts w:ascii="Arial" w:hAnsi="Arial" w:cs="Arial"/>
@@ -21584,7 +21542,55 @@
           <w:sz w:val="24"/>
           <w:szCs w:val="24"/>
         </w:rPr>
-        <w:t xml:space="preserve">O sistema deve permitir que o usuário acesse uma das duas opções de aprendizagem “formar frases gesticulando com o sistema” ou “aprendendo o alfabeto em </w:t>
+        <w:t>O sistema deve permitir que o usuário acesse a</w:t>
+      </w:r>
+      <w:r>
+        <w:rPr>
+          <w:rFonts w:ascii="Arial" w:hAnsi="Arial" w:cs="Arial"/>
+          <w:sz w:val="24"/>
+          <w:szCs w:val="24"/>
+        </w:rPr>
+        <w:t>s</w:t>
+      </w:r>
+      <w:r>
+        <w:rPr>
+          <w:rFonts w:ascii="Arial" w:hAnsi="Arial" w:cs="Arial"/>
+          <w:sz w:val="24"/>
+          <w:szCs w:val="24"/>
+        </w:rPr>
+        <w:t xml:space="preserve"> opç</w:t>
+      </w:r>
+      <w:r>
+        <w:rPr>
+          <w:rFonts w:ascii="Arial" w:hAnsi="Arial" w:cs="Arial"/>
+          <w:sz w:val="24"/>
+          <w:szCs w:val="24"/>
+        </w:rPr>
+        <w:t xml:space="preserve">ões </w:t>
+      </w:r>
+      <w:r>
+        <w:rPr>
+          <w:rFonts w:ascii="Arial" w:hAnsi="Arial" w:cs="Arial"/>
+          <w:sz w:val="24"/>
+          <w:szCs w:val="24"/>
+        </w:rPr>
+        <w:t>de aprendizagem “</w:t>
+      </w:r>
+      <w:r>
+        <w:rPr>
+          <w:rFonts w:ascii="Arial" w:hAnsi="Arial" w:cs="Arial"/>
+          <w:sz w:val="24"/>
+          <w:szCs w:val="24"/>
+        </w:rPr>
+        <w:t>A</w:t>
+      </w:r>
+      <w:r>
+        <w:rPr>
+          <w:rFonts w:ascii="Arial" w:hAnsi="Arial" w:cs="Arial"/>
+          <w:sz w:val="24"/>
+          <w:szCs w:val="24"/>
+        </w:rPr>
+        <w:t xml:space="preserve">prendendo o alfabeto em </w:t>
       </w:r>
       <w:r>
         <w:rPr>
@@ -21608,7 +21614,23 @@
           <w:sz w:val="24"/>
           <w:szCs w:val="24"/>
         </w:rPr>
-        <w:t>”.</w:t>
+        <w:t>”</w:t>
+      </w:r>
+      <w:r>
+        <w:rPr>
+          <w:rFonts w:ascii="Arial" w:hAnsi="Arial" w:cs="Arial"/>
+          <w:sz w:val="24"/>
+          <w:szCs w:val="24"/>
+        </w:rPr>
+        <w:t xml:space="preserve"> e “Gestos do cotidiano”</w:t>
+      </w:r>
+      <w:r>
+        <w:rPr>
+          <w:rFonts w:ascii="Arial" w:hAnsi="Arial" w:cs="Arial"/>
+          <w:sz w:val="24"/>
+          <w:szCs w:val="24"/>
+        </w:rPr>
+        <w:t>.</w:t>
       </w:r>
     </w:p>
     <w:p>
@@ -21704,7 +21726,23 @@
           <w:sz w:val="24"/>
           <w:szCs w:val="24"/>
         </w:rPr>
-        <w:t>O sistema deve permitir a escolha do que usuário deseja fazer dentro do sistema como, aprender a gesticular frases do cotidiano ou o alfabeto.</w:t>
+        <w:t>O sistema deve permitir a escolha do que usuário deseja fazer,</w:t>
+      </w:r>
+      <w:r>
+        <w:rPr>
+          <w:rFonts w:ascii="Arial" w:hAnsi="Arial" w:cs="Arial"/>
+          <w:sz w:val="24"/>
+          <w:szCs w:val="24"/>
+        </w:rPr>
+        <w:t xml:space="preserve"> como,</w:t>
+      </w:r>
+      <w:r>
+        <w:rPr>
+          <w:rFonts w:ascii="Arial" w:hAnsi="Arial" w:cs="Arial"/>
+          <w:sz w:val="24"/>
+          <w:szCs w:val="24"/>
+        </w:rPr>
+        <w:t xml:space="preserve"> aprender a gesticular frases do cotidiano ou o alfabeto.</w:t>
       </w:r>
     </w:p>
     <w:p>
@@ -21719,7 +21757,6 @@
           <w:szCs w:val="24"/>
         </w:rPr>
       </w:pPr>
-      <w:bookmarkStart w:id="58" w:name="_Toc178373031"/>
       <w:r>
         <w:rPr>
           <w:rFonts w:ascii="Arial" w:hAnsi="Arial" w:cs="Arial"/>
@@ -21742,7 +21779,7 @@
         </w:rPr>
         <w:t>REQUISITOS NÃO-FUNCIONAIS</w:t>
       </w:r>
-      <w:bookmarkEnd w:id="58"/>
+      <w:bookmarkEnd w:id="57"/>
     </w:p>
     <w:p>
       <w:pPr>
@@ -21906,7 +21943,7 @@
           <w:szCs w:val="28"/>
         </w:rPr>
       </w:pPr>
-      <w:bookmarkStart w:id="59" w:name="_Toc178373032"/>
+      <w:bookmarkStart w:id="58" w:name="_Toc178373032"/>
       <w:r>
         <w:rPr>
           <w:rFonts w:ascii="Arial" w:hAnsi="Arial" w:cs="Arial"/>
@@ -21929,7 +21966,7 @@
         </w:rPr>
         <w:t>. RESULTADOS</w:t>
       </w:r>
-      <w:bookmarkEnd w:id="59"/>
+      <w:bookmarkEnd w:id="58"/>
     </w:p>
     <w:p>
       <w:pPr>
@@ -21963,7 +22000,7 @@
           <w:szCs w:val="24"/>
         </w:rPr>
       </w:pPr>
-      <w:bookmarkStart w:id="60" w:name="_Toc178373033"/>
+      <w:bookmarkStart w:id="59" w:name="_Toc178373033"/>
       <w:r>
         <w:rPr>
           <w:rFonts w:ascii="Arial" w:hAnsi="Arial" w:cs="Arial"/>
@@ -21987,7 +22024,7 @@
         </w:rPr>
         <w:t>.1 RESULTADOS DA PESQUISA QUANTITATIVA</w:t>
       </w:r>
-      <w:bookmarkEnd w:id="60"/>
+      <w:bookmarkEnd w:id="59"/>
     </w:p>
     <w:p>
       <w:pPr>
@@ -24533,7 +24570,6 @@
         <w:jc w:val="center"/>
         <w:rPr>
           <w:rFonts w:ascii="Arial" w:hAnsi="Arial" w:cs="Arial"/>
-          <w:b/>
           <w:sz w:val="24"/>
           <w:szCs w:val="24"/>
         </w:rPr>
@@ -24546,6 +24582,45 @@
         </w:rPr>
         <w:tab/>
       </w:r>
+    </w:p>
+    <w:p>
+      <w:pPr>
+        <w:jc w:val="center"/>
+        <w:rPr>
+          <w:rFonts w:ascii="Arial" w:hAnsi="Arial" w:cs="Arial"/>
+          <w:sz w:val="24"/>
+          <w:szCs w:val="24"/>
+        </w:rPr>
+      </w:pPr>
+    </w:p>
+    <w:p>
+      <w:pPr>
+        <w:rPr>
+          <w:rFonts w:ascii="Arial" w:hAnsi="Arial" w:cs="Arial"/>
+          <w:sz w:val="24"/>
+          <w:szCs w:val="24"/>
+        </w:rPr>
+      </w:pPr>
+    </w:p>
+    <w:p>
+      <w:pPr>
+        <w:rPr>
+          <w:rFonts w:ascii="Arial" w:hAnsi="Arial" w:cs="Arial"/>
+          <w:b/>
+          <w:sz w:val="24"/>
+          <w:szCs w:val="24"/>
+        </w:rPr>
+      </w:pPr>
+      <w:r>
+        <w:rPr>
+          <w:rFonts w:ascii="Arial" w:hAnsi="Arial" w:cs="Arial"/>
+          <w:b/>
+          <w:bCs/>
+          <w:sz w:val="24"/>
+          <w:szCs w:val="24"/>
+        </w:rPr>
+        <w:t xml:space="preserve">5 </w:t>
+      </w:r>
       <w:r>
         <w:rPr>
           <w:rFonts w:ascii="Arial" w:hAnsi="Arial" w:cs="Arial"/>
@@ -24572,7 +24647,6 @@
           <w:sz w:val="24"/>
           <w:szCs w:val="24"/>
         </w:rPr>
-        <w:lastRenderedPageBreak/>
         <w:t xml:space="preserve">Ao longo deste trabalho, exploramos o potencial da Inteligência Artificial no ensino e aprendizado de </w:t>
       </w:r>
       <w:r>
@@ -25023,7 +25097,6 @@
           <w:sz w:val="24"/>
           <w:szCs w:val="24"/>
         </w:rPr>
-        <w:lastRenderedPageBreak/>
         <w:t xml:space="preserve">GRUPO ELRI. </w:t>
       </w:r>
       <w:r>
@@ -25518,7 +25591,16 @@
           <w:sz w:val="24"/>
           <w:szCs w:val="24"/>
         </w:rPr>
-        <w:t xml:space="preserve">, 2020. Disponível em: https://books.google.com.br/books?hl=pt-BR&amp;lr=&amp;id=zWNyDgAAQBAJ&amp;oi=fnd&amp;pg=PR1&amp;dq=javascript&amp;ots=IBwiB2JblO&amp;sig=FskfIgg0dAFrIwBE5uGoHyVf2Xg#v=onepage&amp;q=javascript&amp;f=false. Acesso em: </w:t>
+        <w:t>, 2020. Disponível em: https://books.google.com.br/books?hl=pt-BR&amp;lr=&amp;id=zWNyDgAAQBAJ&amp;oi=fnd&amp;pg=PR1&amp;dq=javascript&amp;ots=IBwiB2JblO&amp;sig=</w:t>
+      </w:r>
+      <w:r>
+        <w:rPr>
+          <w:rFonts w:ascii="Arial" w:hAnsi="Arial" w:cs="Arial"/>
+          <w:sz w:val="24"/>
+          <w:szCs w:val="24"/>
+        </w:rPr>
+        <w:lastRenderedPageBreak/>
+        <w:t xml:space="preserve">FskfIgg0dAFrIwBE5uGoHyVf2Xg#v=onepage&amp;q=javascript&amp;f=false. Acesso em: </w:t>
       </w:r>
       <w:r>
         <w:rPr>
@@ -25556,7 +25638,6 @@
           <w:sz w:val="24"/>
           <w:szCs w:val="24"/>
         </w:rPr>
-        <w:lastRenderedPageBreak/>
         <w:t xml:space="preserve">MOZILLA DEVELOPER NETWORK. </w:t>
       </w:r>
       <w:proofErr w:type="spellStart"/>
@@ -26127,6 +26208,7 @@
           <w:sz w:val="24"/>
           <w:szCs w:val="24"/>
         </w:rPr>
+        <w:lastRenderedPageBreak/>
         <w:t>Saade, J. ([s.d.]). </w:t>
       </w:r>
       <w:r>
@@ -26309,7 +26391,7 @@
         </w:rPr>
         <w:t xml:space="preserve">&gt;. </w:t>
       </w:r>
-      <w:bookmarkStart w:id="61" w:name="_Hlk178353146"/>
+      <w:bookmarkStart w:id="60" w:name="_Hlk178353146"/>
       <w:r>
         <w:rPr>
           <w:rFonts w:ascii="Arial" w:hAnsi="Arial" w:cs="Arial"/>
@@ -26318,7 +26400,7 @@
         </w:rPr>
         <w:t>Acesso em: 27 set. 2024.</w:t>
       </w:r>
-      <w:bookmarkEnd w:id="61"/>
+      <w:bookmarkEnd w:id="60"/>
     </w:p>
     <w:p>
       <w:pPr>
@@ -26363,25 +26445,7 @@
           <w:sz w:val="24"/>
           <w:szCs w:val="24"/>
         </w:rPr>
-        <w:t xml:space="preserve">, A. C. E., Carvalho, A. T. de, Carvalho, L. V. de, Silva, A. S. R. </w:t>
-      </w:r>
-      <w:proofErr w:type="spellStart"/>
-      <w:r>
-        <w:rPr>
-          <w:rFonts w:ascii="Arial" w:hAnsi="Arial" w:cs="Arial"/>
-          <w:sz w:val="24"/>
-          <w:szCs w:val="24"/>
-        </w:rPr>
-        <w:t>da</w:t>
-      </w:r>
-      <w:proofErr w:type="spellEnd"/>
-      <w:r>
-        <w:rPr>
-          <w:rFonts w:ascii="Arial" w:hAnsi="Arial" w:cs="Arial"/>
-          <w:sz w:val="24"/>
-          <w:szCs w:val="24"/>
-        </w:rPr>
-        <w:t xml:space="preserve">, &amp; Pagliuca, L. M. F. (2016). </w:t>
+        <w:t xml:space="preserve">, A. C. E., Carvalho, A. T. de, Carvalho, L. V. de, Silva, A. S. R. da, &amp; Pagliuca, L. M. F. (2016). </w:t>
       </w:r>
       <w:r>
         <w:rPr>
@@ -26703,7 +26767,6 @@
           <w:sz w:val="24"/>
           <w:szCs w:val="24"/>
         </w:rPr>
-        <w:lastRenderedPageBreak/>
         <w:t xml:space="preserve">NOVA ESCOLA. </w:t>
       </w:r>
       <w:r>
@@ -26967,7 +27030,7 @@
 </file>
 
 <file path=word/endnotes.xml><?xml version="1.0" encoding="utf-8"?>
-<w:endnotes xmlns:wpc="http://schemas.microsoft.com/office/word/2010/wordprocessingCanvas" xmlns:cx="http://schemas.microsoft.com/office/drawing/2014/chartex" xmlns:cx1="http://schemas.microsoft.com/office/drawing/2015/9/8/chartex" xmlns:cx2="http://schemas.microsoft.com/office/drawing/2015/10/21/chartex" xmlns:cx3="http://schemas.microsoft.com/office/drawing/2016/5/9/chartex" xmlns:cx4="http://schemas.microsoft.com/office/drawing/2016/5/10/chartex" xmlns:cx5="http://schemas.microsoft.com/office/drawing/2016/5/11/chartex" xmlns:cx6="http://schemas.microsoft.com/office/drawing/2016/5/12/chartex" xmlns:cx7="http://schemas.microsoft.com/office/drawing/2016/5/13/chartex" xmlns:cx8="http://schemas.microsoft.com/office/drawing/2016/5/14/chartex" xmlns:mc="http://schemas.openxmlformats.org/markup-compatibility/2006" xmlns:aink="http://schemas.microsoft.com/office/drawing/2016/ink" xmlns:am3d="http://schemas.microsoft.com/office/drawing/2017/model3d" xmlns:o="urn:schemas-microsoft-com:office:office" xmlns:oel="http://schemas.microsoft.com/office/2019/extlst" xmlns:r="http://schemas.openxmlformats.org/officeDocument/2006/relationships" xmlns:m="http://schemas.openxmlformats.org/officeDocument/2006/math" xmlns:v="urn:schemas-microsoft-com:vml" xmlns:wp14="http://schemas.microsoft.com/office/word/2010/wordprocessingDrawing" xmlns:wp="http://schemas.openxmlformats.org/drawingml/2006/wordprocessingDrawing" xmlns:w10="urn:schemas-microsoft-com:office:word" xmlns:w="http://schemas.openxmlformats.org/wordprocessingml/2006/main" xmlns:w14="http://schemas.microsoft.com/office/word/2010/wordml" xmlns:w15="http://schemas.microsoft.com/office/word/2012/wordml" xmlns:w16cex="http://schemas.microsoft.com/office/word/2018/wordml/cex" xmlns:w16cid="http://schemas.microsoft.com/office/word/2016/wordml/cid" xmlns:w16="http://schemas.microsoft.com/office/word/2018/wordml" xmlns:w16du="http://schemas.microsoft.com/office/word/2023/wordml/word16du" xmlns:w16sdtdh="http://schemas.microsoft.com/office/word/2020/wordml/sdtdatahash" xmlns:w16se="http://schemas.microsoft.com/office/word/2015/wordml/symex" xmlns:wpg="http://schemas.microsoft.com/office/word/2010/wordprocessingGroup" xmlns:wpi="http://schemas.microsoft.com/office/word/2010/wordprocessingInk" xmlns:wne="http://schemas.microsoft.com/office/word/2006/wordml" xmlns:wps="http://schemas.microsoft.com/office/word/2010/wordprocessingShape" mc:Ignorable="w14 w15 w16se w16cid w16 w16cex w16sdtdh w16du wp14">
+<w:endnotes xmlns:wpc="http://schemas.microsoft.com/office/word/2010/wordprocessingCanvas" xmlns:cx="http://schemas.microsoft.com/office/drawing/2014/chartex" xmlns:cx1="http://schemas.microsoft.com/office/drawing/2015/9/8/chartex" xmlns:cx2="http://schemas.microsoft.com/office/drawing/2015/10/21/chartex" xmlns:cx3="http://schemas.microsoft.com/office/drawing/2016/5/9/chartex" xmlns:cx4="http://schemas.microsoft.com/office/drawing/2016/5/10/chartex" xmlns:cx5="http://schemas.microsoft.com/office/drawing/2016/5/11/chartex" xmlns:cx6="http://schemas.microsoft.com/office/drawing/2016/5/12/chartex" xmlns:cx7="http://schemas.microsoft.com/office/drawing/2016/5/13/chartex" xmlns:cx8="http://schemas.microsoft.com/office/drawing/2016/5/14/chartex" xmlns:mc="http://schemas.openxmlformats.org/markup-compatibility/2006" xmlns:aink="http://schemas.microsoft.com/office/drawing/2016/ink" xmlns:am3d="http://schemas.microsoft.com/office/drawing/2017/model3d" xmlns:o="urn:schemas-microsoft-com:office:office" xmlns:r="http://schemas.openxmlformats.org/officeDocument/2006/relationships" xmlns:m="http://schemas.openxmlformats.org/officeDocument/2006/math" xmlns:v="urn:schemas-microsoft-com:vml" xmlns:wp14="http://schemas.microsoft.com/office/word/2010/wordprocessingDrawing" xmlns:wp="http://schemas.openxmlformats.org/drawingml/2006/wordprocessingDrawing" xmlns:w10="urn:schemas-microsoft-com:office:word" xmlns:w="http://schemas.openxmlformats.org/wordprocessingml/2006/main" xmlns:w14="http://schemas.microsoft.com/office/word/2010/wordml" xmlns:w15="http://schemas.microsoft.com/office/word/2012/wordml" xmlns:w16cex="http://schemas.microsoft.com/office/word/2018/wordml/cex" xmlns:w16cid="http://schemas.microsoft.com/office/word/2016/wordml/cid" xmlns:w16="http://schemas.microsoft.com/office/word/2018/wordml" xmlns:w16sdtdh="http://schemas.microsoft.com/office/word/2020/wordml/sdtdatahash" xmlns:w16se="http://schemas.microsoft.com/office/word/2015/wordml/symex" xmlns:wpg="http://schemas.microsoft.com/office/word/2010/wordprocessingGroup" xmlns:wpi="http://schemas.microsoft.com/office/word/2010/wordprocessingInk" xmlns:wne="http://schemas.microsoft.com/office/word/2006/wordml" xmlns:wps="http://schemas.microsoft.com/office/word/2010/wordprocessingShape" mc:Ignorable="w14 w15 w16se w16cid w16 w16cex w16sdtdh wp14">
   <w:endnote w:type="separator" w:id="-1">
     <w:p>
       <w:pPr>
@@ -26992,7 +27055,7 @@
 </file>
 
 <file path=word/footnotes.xml><?xml version="1.0" encoding="utf-8"?>
-<w:footnotes xmlns:wpc="http://schemas.microsoft.com/office/word/2010/wordprocessingCanvas" xmlns:cx="http://schemas.microsoft.com/office/drawing/2014/chartex" xmlns:cx1="http://schemas.microsoft.com/office/drawing/2015/9/8/chartex" xmlns:cx2="http://schemas.microsoft.com/office/drawing/2015/10/21/chartex" xmlns:cx3="http://schemas.microsoft.com/office/drawing/2016/5/9/chartex" xmlns:cx4="http://schemas.microsoft.com/office/drawing/2016/5/10/chartex" xmlns:cx5="http://schemas.microsoft.com/office/drawing/2016/5/11/chartex" xmlns:cx6="http://schemas.microsoft.com/office/drawing/2016/5/12/chartex" xmlns:cx7="http://schemas.microsoft.com/office/drawing/2016/5/13/chartex" xmlns:cx8="http://schemas.microsoft.com/office/drawing/2016/5/14/chartex" xmlns:mc="http://schemas.openxmlformats.org/markup-compatibility/2006" xmlns:aink="http://schemas.microsoft.com/office/drawing/2016/ink" xmlns:am3d="http://schemas.microsoft.com/office/drawing/2017/model3d" xmlns:o="urn:schemas-microsoft-com:office:office" xmlns:oel="http://schemas.microsoft.com/office/2019/extlst" xmlns:r="http://schemas.openxmlformats.org/officeDocument/2006/relationships" xmlns:m="http://schemas.openxmlformats.org/officeDocument/2006/math" xmlns:v="urn:schemas-microsoft-com:vml" xmlns:wp14="http://schemas.microsoft.com/office/word/2010/wordprocessingDrawing" xmlns:wp="http://schemas.openxmlformats.org/drawingml/2006/wordprocessingDrawing" xmlns:w10="urn:schemas-microsoft-com:office:word" xmlns:w="http://schemas.openxmlformats.org/wordprocessingml/2006/main" xmlns:w14="http://schemas.microsoft.com/office/word/2010/wordml" xmlns:w15="http://schemas.microsoft.com/office/word/2012/wordml" xmlns:w16cex="http://schemas.microsoft.com/office/word/2018/wordml/cex" xmlns:w16cid="http://schemas.microsoft.com/office/word/2016/wordml/cid" xmlns:w16="http://schemas.microsoft.com/office/word/2018/wordml" xmlns:w16du="http://schemas.microsoft.com/office/word/2023/wordml/word16du" xmlns:w16sdtdh="http://schemas.microsoft.com/office/word/2020/wordml/sdtdatahash" xmlns:w16se="http://schemas.microsoft.com/office/word/2015/wordml/symex" xmlns:wpg="http://schemas.microsoft.com/office/word/2010/wordprocessingGroup" xmlns:wpi="http://schemas.microsoft.com/office/word/2010/wordprocessingInk" xmlns:wne="http://schemas.microsoft.com/office/word/2006/wordml" xmlns:wps="http://schemas.microsoft.com/office/word/2010/wordprocessingShape" mc:Ignorable="w14 w15 w16se w16cid w16 w16cex w16sdtdh w16du wp14">
+<w:footnotes xmlns:wpc="http://schemas.microsoft.com/office/word/2010/wordprocessingCanvas" xmlns:cx="http://schemas.microsoft.com/office/drawing/2014/chartex" xmlns:cx1="http://schemas.microsoft.com/office/drawing/2015/9/8/chartex" xmlns:cx2="http://schemas.microsoft.com/office/drawing/2015/10/21/chartex" xmlns:cx3="http://schemas.microsoft.com/office/drawing/2016/5/9/chartex" xmlns:cx4="http://schemas.microsoft.com/office/drawing/2016/5/10/chartex" xmlns:cx5="http://schemas.microsoft.com/office/drawing/2016/5/11/chartex" xmlns:cx6="http://schemas.microsoft.com/office/drawing/2016/5/12/chartex" xmlns:cx7="http://schemas.microsoft.com/office/drawing/2016/5/13/chartex" xmlns:cx8="http://schemas.microsoft.com/office/drawing/2016/5/14/chartex" xmlns:mc="http://schemas.openxmlformats.org/markup-compatibility/2006" xmlns:aink="http://schemas.microsoft.com/office/drawing/2016/ink" xmlns:am3d="http://schemas.microsoft.com/office/drawing/2017/model3d" xmlns:o="urn:schemas-microsoft-com:office:office" xmlns:r="http://schemas.openxmlformats.org/officeDocument/2006/relationships" xmlns:m="http://schemas.openxmlformats.org/officeDocument/2006/math" xmlns:v="urn:schemas-microsoft-com:vml" xmlns:wp14="http://schemas.microsoft.com/office/word/2010/wordprocessingDrawing" xmlns:wp="http://schemas.openxmlformats.org/drawingml/2006/wordprocessingDrawing" xmlns:w10="urn:schemas-microsoft-com:office:word" xmlns:w="http://schemas.openxmlformats.org/wordprocessingml/2006/main" xmlns:w14="http://schemas.microsoft.com/office/word/2010/wordml" xmlns:w15="http://schemas.microsoft.com/office/word/2012/wordml" xmlns:w16cex="http://schemas.microsoft.com/office/word/2018/wordml/cex" xmlns:w16cid="http://schemas.microsoft.com/office/word/2016/wordml/cid" xmlns:w16="http://schemas.microsoft.com/office/word/2018/wordml" xmlns:w16sdtdh="http://schemas.microsoft.com/office/word/2020/wordml/sdtdatahash" xmlns:w16se="http://schemas.microsoft.com/office/word/2015/wordml/symex" xmlns:wpg="http://schemas.microsoft.com/office/word/2010/wordprocessingGroup" xmlns:wpi="http://schemas.microsoft.com/office/word/2010/wordprocessingInk" xmlns:wne="http://schemas.microsoft.com/office/word/2006/wordml" xmlns:wps="http://schemas.microsoft.com/office/word/2010/wordprocessingShape" mc:Ignorable="w14 w15 w16se w16cid w16 w16cex w16sdtdh wp14">
   <w:footnote w:type="separator" w:id="-1">
     <w:p>
       <w:pPr>
@@ -27017,7 +27080,7 @@
 </file>
 
 <file path=word/header1.xml><?xml version="1.0" encoding="utf-8"?>
-<w:hdr xmlns:wpc="http://schemas.microsoft.com/office/word/2010/wordprocessingCanvas" xmlns:cx="http://schemas.microsoft.com/office/drawing/2014/chartex" xmlns:cx1="http://schemas.microsoft.com/office/drawing/2015/9/8/chartex" xmlns:cx2="http://schemas.microsoft.com/office/drawing/2015/10/21/chartex" xmlns:cx3="http://schemas.microsoft.com/office/drawing/2016/5/9/chartex" xmlns:cx4="http://schemas.microsoft.com/office/drawing/2016/5/10/chartex" xmlns:cx5="http://schemas.microsoft.com/office/drawing/2016/5/11/chartex" xmlns:cx6="http://schemas.microsoft.com/office/drawing/2016/5/12/chartex" xmlns:cx7="http://schemas.microsoft.com/office/drawing/2016/5/13/chartex" xmlns:cx8="http://schemas.microsoft.com/office/drawing/2016/5/14/chartex" xmlns:mc="http://schemas.openxmlformats.org/markup-compatibility/2006" xmlns:aink="http://schemas.microsoft.com/office/drawing/2016/ink" xmlns:am3d="http://schemas.microsoft.com/office/drawing/2017/model3d" xmlns:o="urn:schemas-microsoft-com:office:office" xmlns:oel="http://schemas.microsoft.com/office/2019/extlst" xmlns:r="http://schemas.openxmlformats.org/officeDocument/2006/relationships" xmlns:m="http://schemas.openxmlformats.org/officeDocument/2006/math" xmlns:v="urn:schemas-microsoft-com:vml" xmlns:wp14="http://schemas.microsoft.com/office/word/2010/wordprocessingDrawing" xmlns:wp="http://schemas.openxmlformats.org/drawingml/2006/wordprocessingDrawing" xmlns:w10="urn:schemas-microsoft-com:office:word" xmlns:w="http://schemas.openxmlformats.org/wordprocessingml/2006/main" xmlns:w14="http://schemas.microsoft.com/office/word/2010/wordml" xmlns:w15="http://schemas.microsoft.com/office/word/2012/wordml" xmlns:w16cex="http://schemas.microsoft.com/office/word/2018/wordml/cex" xmlns:w16cid="http://schemas.microsoft.com/office/word/2016/wordml/cid" xmlns:w16="http://schemas.microsoft.com/office/word/2018/wordml" xmlns:w16du="http://schemas.microsoft.com/office/word/2023/wordml/word16du" xmlns:w16sdtdh="http://schemas.microsoft.com/office/word/2020/wordml/sdtdatahash" xmlns:w16se="http://schemas.microsoft.com/office/word/2015/wordml/symex" xmlns:wpg="http://schemas.microsoft.com/office/word/2010/wordprocessingGroup" xmlns:wpi="http://schemas.microsoft.com/office/word/2010/wordprocessingInk" xmlns:wne="http://schemas.microsoft.com/office/word/2006/wordml" xmlns:wps="http://schemas.microsoft.com/office/word/2010/wordprocessingShape" mc:Ignorable="w14 w15 w16se w16cid w16 w16cex w16sdtdh w16du wp14">
+<w:hdr xmlns:wpc="http://schemas.microsoft.com/office/word/2010/wordprocessingCanvas" xmlns:cx="http://schemas.microsoft.com/office/drawing/2014/chartex" xmlns:cx1="http://schemas.microsoft.com/office/drawing/2015/9/8/chartex" xmlns:cx2="http://schemas.microsoft.com/office/drawing/2015/10/21/chartex" xmlns:cx3="http://schemas.microsoft.com/office/drawing/2016/5/9/chartex" xmlns:cx4="http://schemas.microsoft.com/office/drawing/2016/5/10/chartex" xmlns:cx5="http://schemas.microsoft.com/office/drawing/2016/5/11/chartex" xmlns:cx6="http://schemas.microsoft.com/office/drawing/2016/5/12/chartex" xmlns:cx7="http://schemas.microsoft.com/office/drawing/2016/5/13/chartex" xmlns:cx8="http://schemas.microsoft.com/office/drawing/2016/5/14/chartex" xmlns:mc="http://schemas.openxmlformats.org/markup-compatibility/2006" xmlns:aink="http://schemas.microsoft.com/office/drawing/2016/ink" xmlns:am3d="http://schemas.microsoft.com/office/drawing/2017/model3d" xmlns:o="urn:schemas-microsoft-com:office:office" xmlns:r="http://schemas.openxmlformats.org/officeDocument/2006/relationships" xmlns:m="http://schemas.openxmlformats.org/officeDocument/2006/math" xmlns:v="urn:schemas-microsoft-com:vml" xmlns:wp14="http://schemas.microsoft.com/office/word/2010/wordprocessingDrawing" xmlns:wp="http://schemas.openxmlformats.org/drawingml/2006/wordprocessingDrawing" xmlns:w10="urn:schemas-microsoft-com:office:word" xmlns:w="http://schemas.openxmlformats.org/wordprocessingml/2006/main" xmlns:w14="http://schemas.microsoft.com/office/word/2010/wordml" xmlns:w15="http://schemas.microsoft.com/office/word/2012/wordml" xmlns:w16cex="http://schemas.microsoft.com/office/word/2018/wordml/cex" xmlns:w16cid="http://schemas.microsoft.com/office/word/2016/wordml/cid" xmlns:w16="http://schemas.microsoft.com/office/word/2018/wordml" xmlns:w16sdtdh="http://schemas.microsoft.com/office/word/2020/wordml/sdtdatahash" xmlns:w16se="http://schemas.microsoft.com/office/word/2015/wordml/symex" xmlns:wpg="http://schemas.microsoft.com/office/word/2010/wordprocessingGroup" xmlns:wpi="http://schemas.microsoft.com/office/word/2010/wordprocessingInk" xmlns:wne="http://schemas.microsoft.com/office/word/2006/wordml" xmlns:wps="http://schemas.microsoft.com/office/word/2010/wordprocessingShape" mc:Ignorable="w14 w15 w16se w16cid w16 w16cex w16sdtdh wp14">
   <w:sdt>
     <w:sdtPr>
       <w:id w:val="-969437703"/>
@@ -27026,6 +27089,7 @@
         <w:docPartUnique/>
       </w:docPartObj>
     </w:sdtPr>
+    <w:sdtEndPr/>
     <w:sdtContent>
       <w:p>
         <w:pPr>
@@ -27049,7 +27113,7 @@
 </file>
 
 <file path=word/header2.xml><?xml version="1.0" encoding="utf-8"?>
-<w:hdr xmlns:wpc="http://schemas.microsoft.com/office/word/2010/wordprocessingCanvas" xmlns:cx="http://schemas.microsoft.com/office/drawing/2014/chartex" xmlns:cx1="http://schemas.microsoft.com/office/drawing/2015/9/8/chartex" xmlns:cx2="http://schemas.microsoft.com/office/drawing/2015/10/21/chartex" xmlns:cx3="http://schemas.microsoft.com/office/drawing/2016/5/9/chartex" xmlns:cx4="http://schemas.microsoft.com/office/drawing/2016/5/10/chartex" xmlns:cx5="http://schemas.microsoft.com/office/drawing/2016/5/11/chartex" xmlns:cx6="http://schemas.microsoft.com/office/drawing/2016/5/12/chartex" xmlns:cx7="http://schemas.microsoft.com/office/drawing/2016/5/13/chartex" xmlns:cx8="http://schemas.microsoft.com/office/drawing/2016/5/14/chartex" xmlns:mc="http://schemas.openxmlformats.org/markup-compatibility/2006" xmlns:aink="http://schemas.microsoft.com/office/drawing/2016/ink" xmlns:am3d="http://schemas.microsoft.com/office/drawing/2017/model3d" xmlns:o="urn:schemas-microsoft-com:office:office" xmlns:oel="http://schemas.microsoft.com/office/2019/extlst" xmlns:r="http://schemas.openxmlformats.org/officeDocument/2006/relationships" xmlns:m="http://schemas.openxmlformats.org/officeDocument/2006/math" xmlns:v="urn:schemas-microsoft-com:vml" xmlns:wp14="http://schemas.microsoft.com/office/word/2010/wordprocessingDrawing" xmlns:wp="http://schemas.openxmlformats.org/drawingml/2006/wordprocessingDrawing" xmlns:w10="urn:schemas-microsoft-com:office:word" xmlns:w="http://schemas.openxmlformats.org/wordprocessingml/2006/main" xmlns:w14="http://schemas.microsoft.com/office/word/2010/wordml" xmlns:w15="http://schemas.microsoft.com/office/word/2012/wordml" xmlns:w16cex="http://schemas.microsoft.com/office/word/2018/wordml/cex" xmlns:w16cid="http://schemas.microsoft.com/office/word/2016/wordml/cid" xmlns:w16="http://schemas.microsoft.com/office/word/2018/wordml" xmlns:w16du="http://schemas.microsoft.com/office/word/2023/wordml/word16du" xmlns:w16sdtdh="http://schemas.microsoft.com/office/word/2020/wordml/sdtdatahash" xmlns:w16se="http://schemas.microsoft.com/office/word/2015/wordml/symex" xmlns:wpg="http://schemas.microsoft.com/office/word/2010/wordprocessingGroup" xmlns:wpi="http://schemas.microsoft.com/office/word/2010/wordprocessingInk" xmlns:wne="http://schemas.microsoft.com/office/word/2006/wordml" xmlns:wps="http://schemas.microsoft.com/office/word/2010/wordprocessingShape" mc:Ignorable="w14 w15 w16se w16cid w16 w16cex w16sdtdh w16du wp14">
+<w:hdr xmlns:wpc="http://schemas.microsoft.com/office/word/2010/wordprocessingCanvas" xmlns:cx="http://schemas.microsoft.com/office/drawing/2014/chartex" xmlns:cx1="http://schemas.microsoft.com/office/drawing/2015/9/8/chartex" xmlns:cx2="http://schemas.microsoft.com/office/drawing/2015/10/21/chartex" xmlns:cx3="http://schemas.microsoft.com/office/drawing/2016/5/9/chartex" xmlns:cx4="http://schemas.microsoft.com/office/drawing/2016/5/10/chartex" xmlns:cx5="http://schemas.microsoft.com/office/drawing/2016/5/11/chartex" xmlns:cx6="http://schemas.microsoft.com/office/drawing/2016/5/12/chartex" xmlns:cx7="http://schemas.microsoft.com/office/drawing/2016/5/13/chartex" xmlns:cx8="http://schemas.microsoft.com/office/drawing/2016/5/14/chartex" xmlns:mc="http://schemas.openxmlformats.org/markup-compatibility/2006" xmlns:aink="http://schemas.microsoft.com/office/drawing/2016/ink" xmlns:am3d="http://schemas.microsoft.com/office/drawing/2017/model3d" xmlns:o="urn:schemas-microsoft-com:office:office" xmlns:r="http://schemas.openxmlformats.org/officeDocument/2006/relationships" xmlns:m="http://schemas.openxmlformats.org/officeDocument/2006/math" xmlns:v="urn:schemas-microsoft-com:vml" xmlns:wp14="http://schemas.microsoft.com/office/word/2010/wordprocessingDrawing" xmlns:wp="http://schemas.openxmlformats.org/drawingml/2006/wordprocessingDrawing" xmlns:w10="urn:schemas-microsoft-com:office:word" xmlns:w="http://schemas.openxmlformats.org/wordprocessingml/2006/main" xmlns:w14="http://schemas.microsoft.com/office/word/2010/wordml" xmlns:w15="http://schemas.microsoft.com/office/word/2012/wordml" xmlns:w16cex="http://schemas.microsoft.com/office/word/2018/wordml/cex" xmlns:w16cid="http://schemas.microsoft.com/office/word/2016/wordml/cid" xmlns:w16="http://schemas.microsoft.com/office/word/2018/wordml" xmlns:w16sdtdh="http://schemas.microsoft.com/office/word/2020/wordml/sdtdatahash" xmlns:w16se="http://schemas.microsoft.com/office/word/2015/wordml/symex" xmlns:wpg="http://schemas.microsoft.com/office/word/2010/wordprocessingGroup" xmlns:wpi="http://schemas.microsoft.com/office/word/2010/wordprocessingInk" xmlns:wne="http://schemas.microsoft.com/office/word/2006/wordml" xmlns:wps="http://schemas.microsoft.com/office/word/2010/wordprocessingShape" mc:Ignorable="w14 w15 w16se w16cid w16 w16cex w16sdtdh wp14">
   <w:sdt>
     <w:sdtPr>
       <w:id w:val="-947847063"/>
@@ -27058,6 +27122,7 @@
         <w:docPartUnique/>
       </w:docPartObj>
     </w:sdtPr>
+    <w:sdtEndPr/>
     <w:sdtContent>
       <w:p>
         <w:pPr>
@@ -27091,7 +27156,7 @@
 </file>
 
 <file path=word/numbering.xml><?xml version="1.0" encoding="utf-8"?>
-<w:numbering xmlns:wpc="http://schemas.microsoft.com/office/word/2010/wordprocessingCanvas" xmlns:cx="http://schemas.microsoft.com/office/drawing/2014/chartex" xmlns:cx1="http://schemas.microsoft.com/office/drawing/2015/9/8/chartex" xmlns:cx2="http://schemas.microsoft.com/office/drawing/2015/10/21/chartex" xmlns:cx3="http://schemas.microsoft.com/office/drawing/2016/5/9/chartex" xmlns:cx4="http://schemas.microsoft.com/office/drawing/2016/5/10/chartex" xmlns:cx5="http://schemas.microsoft.com/office/drawing/2016/5/11/chartex" xmlns:cx6="http://schemas.microsoft.com/office/drawing/2016/5/12/chartex" xmlns:cx7="http://schemas.microsoft.com/office/drawing/2016/5/13/chartex" xmlns:cx8="http://schemas.microsoft.com/office/drawing/2016/5/14/chartex" xmlns:mc="http://schemas.openxmlformats.org/markup-compatibility/2006" xmlns:aink="http://schemas.microsoft.com/office/drawing/2016/ink" xmlns:am3d="http://schemas.microsoft.com/office/drawing/2017/model3d" xmlns:o="urn:schemas-microsoft-com:office:office" xmlns:oel="http://schemas.microsoft.com/office/2019/extlst" xmlns:r="http://schemas.openxmlformats.org/officeDocument/2006/relationships" xmlns:m="http://schemas.openxmlformats.org/officeDocument/2006/math" xmlns:v="urn:schemas-microsoft-com:vml" xmlns:wp14="http://schemas.microsoft.com/office/word/2010/wordprocessingDrawing" xmlns:wp="http://schemas.openxmlformats.org/drawingml/2006/wordprocessingDrawing" xmlns:w10="urn:schemas-microsoft-com:office:word" xmlns:w="http://schemas.openxmlformats.org/wordprocessingml/2006/main" xmlns:w14="http://schemas.microsoft.com/office/word/2010/wordml" xmlns:w15="http://schemas.microsoft.com/office/word/2012/wordml" xmlns:w16cex="http://schemas.microsoft.com/office/word/2018/wordml/cex" xmlns:w16cid="http://schemas.microsoft.com/office/word/2016/wordml/cid" xmlns:w16="http://schemas.microsoft.com/office/word/2018/wordml" xmlns:w16du="http://schemas.microsoft.com/office/word/2023/wordml/word16du" xmlns:w16sdtdh="http://schemas.microsoft.com/office/word/2020/wordml/sdtdatahash" xmlns:w16se="http://schemas.microsoft.com/office/word/2015/wordml/symex" xmlns:wpg="http://schemas.microsoft.com/office/word/2010/wordprocessingGroup" xmlns:wpi="http://schemas.microsoft.com/office/word/2010/wordprocessingInk" xmlns:wne="http://schemas.microsoft.com/office/word/2006/wordml" xmlns:wps="http://schemas.microsoft.com/office/word/2010/wordprocessingShape" mc:Ignorable="w14 w15 w16se w16cid w16 w16cex w16sdtdh w16du wp14">
+<w:numbering xmlns:wpc="http://schemas.microsoft.com/office/word/2010/wordprocessingCanvas" xmlns:cx="http://schemas.microsoft.com/office/drawing/2014/chartex" xmlns:cx1="http://schemas.microsoft.com/office/drawing/2015/9/8/chartex" xmlns:cx2="http://schemas.microsoft.com/office/drawing/2015/10/21/chartex" xmlns:cx3="http://schemas.microsoft.com/office/drawing/2016/5/9/chartex" xmlns:cx4="http://schemas.microsoft.com/office/drawing/2016/5/10/chartex" xmlns:cx5="http://schemas.microsoft.com/office/drawing/2016/5/11/chartex" xmlns:cx6="http://schemas.microsoft.com/office/drawing/2016/5/12/chartex" xmlns:cx7="http://schemas.microsoft.com/office/drawing/2016/5/13/chartex" xmlns:cx8="http://schemas.microsoft.com/office/drawing/2016/5/14/chartex" xmlns:mc="http://schemas.openxmlformats.org/markup-compatibility/2006" xmlns:aink="http://schemas.microsoft.com/office/drawing/2016/ink" xmlns:am3d="http://schemas.microsoft.com/office/drawing/2017/model3d" xmlns:o="urn:schemas-microsoft-com:office:office" xmlns:r="http://schemas.openxmlformats.org/officeDocument/2006/relationships" xmlns:m="http://schemas.openxmlformats.org/officeDocument/2006/math" xmlns:v="urn:schemas-microsoft-com:vml" xmlns:wp14="http://schemas.microsoft.com/office/word/2010/wordprocessingDrawing" xmlns:wp="http://schemas.openxmlformats.org/drawingml/2006/wordprocessingDrawing" xmlns:w10="urn:schemas-microsoft-com:office:word" xmlns:w="http://schemas.openxmlformats.org/wordprocessingml/2006/main" xmlns:w14="http://schemas.microsoft.com/office/word/2010/wordml" xmlns:w15="http://schemas.microsoft.com/office/word/2012/wordml" xmlns:w16cex="http://schemas.microsoft.com/office/word/2018/wordml/cex" xmlns:w16cid="http://schemas.microsoft.com/office/word/2016/wordml/cid" xmlns:w16="http://schemas.microsoft.com/office/word/2018/wordml" xmlns:w16sdtdh="http://schemas.microsoft.com/office/word/2020/wordml/sdtdatahash" xmlns:w16se="http://schemas.microsoft.com/office/word/2015/wordml/symex" xmlns:wpg="http://schemas.microsoft.com/office/word/2010/wordprocessingGroup" xmlns:wpi="http://schemas.microsoft.com/office/word/2010/wordprocessingInk" xmlns:wne="http://schemas.microsoft.com/office/word/2006/wordml" xmlns:wps="http://schemas.microsoft.com/office/word/2010/wordprocessingShape" mc:Ignorable="w14 w15 w16se w16cid w16 w16cex w16sdtdh wp14">
   <w:abstractNum w:abstractNumId="0" w15:restartNumberingAfterBreak="0">
     <w:nsid w:val="1C55301F"/>
     <w:multiLevelType w:val="hybridMultilevel"/>
@@ -28021,16 +28086,16 @@
       </w:rPr>
     </w:lvl>
   </w:abstractNum>
-  <w:num w:numId="1" w16cid:durableId="948202688">
+  <w:num w:numId="1">
     <w:abstractNumId w:val="3"/>
   </w:num>
-  <w:num w:numId="2" w16cid:durableId="1401177507">
+  <w:num w:numId="2">
     <w:abstractNumId w:val="1"/>
   </w:num>
-  <w:num w:numId="3" w16cid:durableId="266543454">
+  <w:num w:numId="3">
     <w:abstractNumId w:val="7"/>
   </w:num>
-  <w:num w:numId="4" w16cid:durableId="1617180765">
+  <w:num w:numId="4">
     <w:abstractNumId w:val="7"/>
     <w:lvlOverride w:ilvl="0">
       <w:startOverride w:val="1"/>
@@ -28060,29 +28125,29 @@
       <w:startOverride w:val="1"/>
     </w:lvlOverride>
   </w:num>
-  <w:num w:numId="5" w16cid:durableId="1367372756">
+  <w:num w:numId="5">
     <w:abstractNumId w:val="8"/>
   </w:num>
-  <w:num w:numId="6" w16cid:durableId="1769934154">
+  <w:num w:numId="6">
     <w:abstractNumId w:val="4"/>
   </w:num>
-  <w:num w:numId="7" w16cid:durableId="900598943">
+  <w:num w:numId="7">
     <w:abstractNumId w:val="0"/>
   </w:num>
-  <w:num w:numId="8" w16cid:durableId="986011378">
+  <w:num w:numId="8">
     <w:abstractNumId w:val="2"/>
   </w:num>
-  <w:num w:numId="9" w16cid:durableId="1221021440">
+  <w:num w:numId="9">
     <w:abstractNumId w:val="6"/>
   </w:num>
-  <w:num w:numId="10" w16cid:durableId="1529949986">
+  <w:num w:numId="10">
     <w:abstractNumId w:val="5"/>
   </w:num>
 </w:numbering>
 </file>
 
 <file path=word/styles.xml><?xml version="1.0" encoding="utf-8"?>
-<w:styles xmlns:mc="http://schemas.openxmlformats.org/markup-compatibility/2006" xmlns:r="http://schemas.openxmlformats.org/officeDocument/2006/relationships" xmlns:w="http://schemas.openxmlformats.org/wordprocessingml/2006/main" xmlns:w14="http://schemas.microsoft.com/office/word/2010/wordml" xmlns:w15="http://schemas.microsoft.com/office/word/2012/wordml" xmlns:w16cex="http://schemas.microsoft.com/office/word/2018/wordml/cex" xmlns:w16cid="http://schemas.microsoft.com/office/word/2016/wordml/cid" xmlns:w16="http://schemas.microsoft.com/office/word/2018/wordml" xmlns:w16du="http://schemas.microsoft.com/office/word/2023/wordml/word16du" xmlns:w16sdtdh="http://schemas.microsoft.com/office/word/2020/wordml/sdtdatahash" xmlns:w16se="http://schemas.microsoft.com/office/word/2015/wordml/symex" mc:Ignorable="w14 w15 w16se w16cid w16 w16cex w16sdtdh w16du">
+<w:styles xmlns:mc="http://schemas.openxmlformats.org/markup-compatibility/2006" xmlns:r="http://schemas.openxmlformats.org/officeDocument/2006/relationships" xmlns:w="http://schemas.openxmlformats.org/wordprocessingml/2006/main" xmlns:w14="http://schemas.microsoft.com/office/word/2010/wordml" xmlns:w15="http://schemas.microsoft.com/office/word/2012/wordml" xmlns:w16cex="http://schemas.microsoft.com/office/word/2018/wordml/cex" xmlns:w16cid="http://schemas.microsoft.com/office/word/2016/wordml/cid" xmlns:w16="http://schemas.microsoft.com/office/word/2018/wordml" xmlns:w16sdtdh="http://schemas.microsoft.com/office/word/2020/wordml/sdtdatahash" xmlns:w16se="http://schemas.microsoft.com/office/word/2015/wordml/symex" mc:Ignorable="w14 w15 w16se w16cid w16 w16cex w16sdtdh">
   <w:docDefaults>
     <w:rPrDefault>
       <w:rPr>
@@ -28556,6 +28621,7 @@
   <w:style w:type="character" w:default="1" w:styleId="Fontepargpadro">
     <w:name w:val="Default Paragraph Font"/>
     <w:uiPriority w:val="1"/>
+    <w:semiHidden/>
     <w:unhideWhenUsed/>
   </w:style>
   <w:style w:type="table" w:default="1" w:styleId="Tabelanormal">

</xml_diff>